<commit_message>
comenzando con Sobre mí
</commit_message>
<xml_diff>
--- a/Textos TradúceTe.docx
+++ b/Textos TradúceTe.docx
@@ -1,229 +1,2273 @@
 
 <file path=word/document.xml><?xml version="1.0" encoding="utf-8"?>
-<w:document xmlns:wpc="http://schemas.microsoft.com/office/word/2010/wordprocessingCanvas" xmlns:mo="http://schemas.microsoft.com/office/mac/office/2008/main" xmlns:mc="http://schemas.openxmlformats.org/markup-compatibility/2006" xmlns:mv="urn:schemas-microsoft-com:mac:vml" xmlns:o="urn:schemas-microsoft-com:office:office" xmlns:r="http://schemas.openxmlformats.org/officeDocument/2006/relationships" xmlns:m="http://schemas.openxmlformats.org/officeDocument/2006/math" xmlns:v="urn:schemas-microsoft-com:vml" xmlns:wp14="http://schemas.microsoft.com/office/word/2010/wordprocessingDrawing" xmlns:wp="http://schemas.openxmlformats.org/drawingml/2006/wordprocessingDrawing" xmlns:w10="urn:schemas-microsoft-com:office:word" xmlns:w="http://schemas.openxmlformats.org/wordprocessingml/2006/main" xmlns:w14="http://schemas.microsoft.com/office/word/2010/wordml" xmlns:w15="http://schemas.microsoft.com/office/word/2012/wordml" xmlns:wpg="http://schemas.microsoft.com/office/word/2010/wordprocessingGroup" xmlns:wpi="http://schemas.microsoft.com/office/word/2010/wordprocessingInk" xmlns:wne="http://schemas.microsoft.com/office/word/2006/wordml" xmlns:wps="http://schemas.microsoft.com/office/word/2010/wordprocessingShape" mc:Ignorable="w14 w15 wp14">
+<w:document xmlns:wpc="http://schemas.microsoft.com/office/word/2010/wordprocessingCanvas" xmlns:cx="http://schemas.microsoft.com/office/drawing/2014/chartex" xmlns:cx1="http://schemas.microsoft.com/office/drawing/2015/9/8/chartex" xmlns:cx2="http://schemas.microsoft.com/office/drawing/2015/10/21/chartex" xmlns:cx3="http://schemas.microsoft.com/office/drawing/2016/5/9/chartex" xmlns:cx4="http://schemas.microsoft.com/office/drawing/2016/5/10/chartex" xmlns:cx5="http://schemas.microsoft.com/office/drawing/2016/5/11/chartex" xmlns:cx6="http://schemas.microsoft.com/office/drawing/2016/5/12/chartex" xmlns:cx7="http://schemas.microsoft.com/office/drawing/2016/5/13/chartex" xmlns:cx8="http://schemas.microsoft.com/office/drawing/2016/5/14/chartex" xmlns:mc="http://schemas.openxmlformats.org/markup-compatibility/2006" xmlns:aink="http://schemas.microsoft.com/office/drawing/2016/ink" xmlns:am3d="http://schemas.microsoft.com/office/drawing/2017/model3d" xmlns:o="urn:schemas-microsoft-com:office:office" xmlns:r="http://schemas.openxmlformats.org/officeDocument/2006/relationships" xmlns:m="http://schemas.openxmlformats.org/officeDocument/2006/math" xmlns:v="urn:schemas-microsoft-com:vml" xmlns:wp14="http://schemas.microsoft.com/office/word/2010/wordprocessingDrawing" xmlns:wp="http://schemas.openxmlformats.org/drawingml/2006/wordprocessingDrawing" xmlns:w10="urn:schemas-microsoft-com:office:word" xmlns:w="http://schemas.openxmlformats.org/wordprocessingml/2006/main" xmlns:w14="http://schemas.microsoft.com/office/word/2010/wordml" xmlns:w15="http://schemas.microsoft.com/office/word/2012/wordml" xmlns:w16cex="http://schemas.microsoft.com/office/word/2018/wordml/cex" xmlns:w16cid="http://schemas.microsoft.com/office/word/2016/wordml/cid" xmlns:w16="http://schemas.microsoft.com/office/word/2018/wordml" xmlns:w16se="http://schemas.microsoft.com/office/word/2015/wordml/symex" xmlns:wpg="http://schemas.microsoft.com/office/word/2010/wordprocessingGroup" xmlns:wpi="http://schemas.microsoft.com/office/word/2010/wordprocessingInk" xmlns:wne="http://schemas.microsoft.com/office/word/2006/wordml" xmlns:wps="http://schemas.microsoft.com/office/word/2010/wordprocessingShape" mc:Ignorable="w14 w15 w16se w16cid w16 w16cex wp14">
   <w:body>
     <w:p>
       <w:pPr>
         <w:pStyle w:val="Ttulo1"/>
-      </w:pPr>
-      <w:r>
-        <w:t>Textos TradúceTe</w:t>
-      </w:r>
+        <w:rPr>
+          <w:rFonts w:ascii="Arial" w:hAnsi="Arial" w:cs="Arial"/>
+          <w:color w:val="auto"/>
+          <w:sz w:val="24"/>
+          <w:szCs w:val="24"/>
+        </w:rPr>
+      </w:pPr>
+      <w:r>
+        <w:rPr>
+          <w:rFonts w:ascii="Arial" w:hAnsi="Arial" w:cs="Arial"/>
+          <w:color w:val="auto"/>
+          <w:sz w:val="24"/>
+          <w:szCs w:val="24"/>
+        </w:rPr>
+        <w:t>#1795FC</w:t>
+      </w:r>
+    </w:p>
+    <w:p>
+      <w:pPr>
+        <w:rPr>
+          <w:rFonts w:ascii="Arial" w:hAnsi="Arial" w:cs="Arial"/>
+          <w:color w:val="auto"/>
+          <w:sz w:val="24"/>
+          <w:szCs w:val="24"/>
+        </w:rPr>
+      </w:pPr>
+      <w:r>
+        <w:rPr>
+          <w:rFonts w:ascii="Arial" w:hAnsi="Arial" w:cs="Arial"/>
+          <w:color w:val="auto"/>
+          <w:sz w:val="24"/>
+          <w:szCs w:val="24"/>
+        </w:rPr>
+        <w:t>#14BAE0</w:t>
+      </w:r>
+    </w:p>
+    <w:p>
+      <w:pPr>
+        <w:rPr>
+          <w:rFonts w:ascii="Arial" w:hAnsi="Arial" w:cs="Arial"/>
+          <w:color w:val="auto"/>
+          <w:sz w:val="24"/>
+          <w:szCs w:val="24"/>
+        </w:rPr>
+      </w:pPr>
+    </w:p>
+    <w:p>
+      <w:pPr>
+        <w:rPr>
+          <w:rFonts w:ascii="Arial" w:hAnsi="Arial" w:cs="Arial"/>
+          <w:color w:val="auto"/>
+          <w:sz w:val="24"/>
+          <w:szCs w:val="24"/>
+        </w:rPr>
+      </w:pPr>
+      <w:r>
+        <w:rPr>
+          <w:rFonts w:ascii="Arial" w:hAnsi="Arial" w:cs="Arial"/>
+          <w:color w:val="auto"/>
+          <w:sz w:val="24"/>
+          <w:szCs w:val="24"/>
+        </w:rPr>
+        <w:t>#23F7E6</w:t>
+      </w:r>
+    </w:p>
+    <w:p>
+      <w:pPr>
+        <w:pStyle w:val="Ttulo1"/>
+        <w:rPr>
+          <w:rFonts w:ascii="Arial" w:hAnsi="Arial" w:cs="Arial"/>
+          <w:color w:val="auto"/>
+          <w:sz w:val="24"/>
+          <w:szCs w:val="24"/>
+        </w:rPr>
+      </w:pPr>
+      <w:r>
+        <w:rPr>
+          <w:rFonts w:ascii="Arial" w:hAnsi="Arial" w:cs="Arial"/>
+          <w:color w:val="auto"/>
+          <w:sz w:val="24"/>
+          <w:szCs w:val="24"/>
+        </w:rPr>
+        <w:t xml:space="preserve">Textos </w:t>
+      </w:r>
+      <w:proofErr w:type="spellStart"/>
+      <w:r>
+        <w:rPr>
+          <w:rFonts w:ascii="Arial" w:hAnsi="Arial" w:cs="Arial"/>
+          <w:color w:val="auto"/>
+          <w:sz w:val="24"/>
+          <w:szCs w:val="24"/>
+        </w:rPr>
+        <w:t>TradúceTe</w:t>
+      </w:r>
+      <w:proofErr w:type="spellEnd"/>
     </w:p>
     <w:p>
       <w:pPr>
         <w:pStyle w:val="Ttulo2"/>
-      </w:pPr>
-      <w:r>
+        <w:rPr>
+          <w:rFonts w:ascii="Arial" w:hAnsi="Arial" w:cs="Arial"/>
+          <w:color w:val="auto"/>
+          <w:sz w:val="24"/>
+          <w:szCs w:val="24"/>
+        </w:rPr>
+      </w:pPr>
+      <w:r>
+        <w:rPr>
+          <w:rFonts w:ascii="Arial" w:hAnsi="Arial" w:cs="Arial"/>
+          <w:color w:val="auto"/>
+          <w:sz w:val="24"/>
+          <w:szCs w:val="24"/>
+        </w:rPr>
         <w:t>Inicio</w:t>
       </w:r>
     </w:p>
+    <w:p>
+      <w:pPr>
+        <w:rPr>
+          <w:rFonts w:ascii="Arial" w:hAnsi="Arial" w:cs="Arial"/>
+          <w:color w:val="auto"/>
+          <w:sz w:val="24"/>
+          <w:szCs w:val="24"/>
+        </w:rPr>
+      </w:pPr>
+      <w:r>
+        <w:rPr>
+          <w:rFonts w:ascii="Arial" w:hAnsi="Arial" w:cs="Arial"/>
+          <w:color w:val="auto"/>
+          <w:sz w:val="24"/>
+          <w:szCs w:val="24"/>
+        </w:rPr>
+        <w:t xml:space="preserve">Traductora </w:t>
+      </w:r>
+      <w:r>
+        <w:rPr>
+          <w:rFonts w:ascii="Arial" w:hAnsi="Arial" w:cs="Arial"/>
+          <w:i/>
+          <w:iCs/>
+          <w:color w:val="auto"/>
+          <w:sz w:val="24"/>
+          <w:szCs w:val="24"/>
+        </w:rPr>
+        <w:t>freelance (solo freelance en cursiva)</w:t>
+      </w:r>
+      <w:r>
+        <w:rPr>
+          <w:rFonts w:ascii="Arial" w:hAnsi="Arial" w:cs="Arial"/>
+          <w:color w:val="auto"/>
+          <w:sz w:val="24"/>
+          <w:szCs w:val="24"/>
+        </w:rPr>
+        <w:t xml:space="preserve"> institucional de inglés-español y de español-inglés.</w:t>
+      </w:r>
+    </w:p>
+    <w:p>
+      <w:pPr>
+        <w:rPr>
+          <w:rFonts w:ascii="Arial" w:hAnsi="Arial" w:cs="Arial"/>
+          <w:color w:val="auto"/>
+          <w:sz w:val="24"/>
+          <w:szCs w:val="24"/>
+        </w:rPr>
+      </w:pPr>
+    </w:p>
+    <w:p>
+      <w:pPr>
+        <w:rPr>
+          <w:rFonts w:ascii="Arial" w:hAnsi="Arial" w:cs="Arial"/>
+          <w:color w:val="auto"/>
+          <w:sz w:val="24"/>
+          <w:szCs w:val="24"/>
+        </w:rPr>
+      </w:pPr>
+      <w:r>
+        <w:rPr>
+          <w:rFonts w:ascii="Arial" w:hAnsi="Arial" w:cs="Arial"/>
+          <w:color w:val="auto"/>
+          <w:sz w:val="24"/>
+          <w:szCs w:val="24"/>
+        </w:rPr>
+        <w:t>En muy grande y separado de la izquierda</w:t>
+      </w:r>
+    </w:p>
+    <w:p>
+      <w:pPr>
+        <w:pStyle w:val="Ttulo2"/>
+        <w:rPr>
+          <w:rFonts w:ascii="Arial" w:hAnsi="Arial" w:cs="Arial"/>
+          <w:color w:val="auto"/>
+          <w:sz w:val="24"/>
+          <w:szCs w:val="24"/>
+        </w:rPr>
+      </w:pPr>
+      <w:r>
+        <w:rPr>
+          <w:rFonts w:ascii="Arial" w:hAnsi="Arial" w:cs="Arial"/>
+          <w:noProof/>
+          <w:color w:val="auto"/>
+          <w:sz w:val="24"/>
+          <w:szCs w:val="24"/>
+        </w:rPr>
+        <mc:AlternateContent>
+          <mc:Choice Requires="wps">
+            <w:drawing>
+              <wp:anchor distT="0" distB="0" distL="114300" distR="114300" simplePos="0" relativeHeight="251659264" behindDoc="0" locked="0" layoutInCell="1" allowOverlap="1" wp14:anchorId="1A60F73B" wp14:editId="5FD21CA3">
+                <wp:simplePos x="0" y="0"/>
+                <wp:positionH relativeFrom="column">
+                  <wp:posOffset>27940</wp:posOffset>
+                </wp:positionH>
+                <wp:positionV relativeFrom="paragraph">
+                  <wp:posOffset>172720</wp:posOffset>
+                </wp:positionV>
+                <wp:extent cx="3685736" cy="485336"/>
+                <wp:effectExtent l="0" t="0" r="10160" b="10160"/>
+                <wp:wrapNone/>
+                <wp:docPr id="3" name="Diagrama de flujo: terminador 3"/>
+                <wp:cNvGraphicFramePr/>
+                <a:graphic xmlns:a="http://schemas.openxmlformats.org/drawingml/2006/main">
+                  <a:graphicData uri="http://schemas.microsoft.com/office/word/2010/wordprocessingShape">
+                    <wps:wsp>
+                      <wps:cNvSpPr/>
+                      <wps:spPr>
+                        <a:xfrm>
+                          <a:off x="0" y="0"/>
+                          <a:ext cx="3685736" cy="485336"/>
+                        </a:xfrm>
+                        <a:prstGeom prst="flowChartTerminator">
+                          <a:avLst/>
+                        </a:prstGeom>
+                      </wps:spPr>
+                      <wps:style>
+                        <a:lnRef idx="2">
+                          <a:schemeClr val="accent1">
+                            <a:shade val="50000"/>
+                          </a:schemeClr>
+                        </a:lnRef>
+                        <a:fillRef idx="1">
+                          <a:schemeClr val="accent1"/>
+                        </a:fillRef>
+                        <a:effectRef idx="0">
+                          <a:schemeClr val="accent1"/>
+                        </a:effectRef>
+                        <a:fontRef idx="minor">
+                          <a:schemeClr val="lt1"/>
+                        </a:fontRef>
+                      </wps:style>
+                      <wps:txbx>
+                        <w:txbxContent>
+                          <w:p>
+                            <w:pPr>
+                              <w:jc w:val="center"/>
+                            </w:pPr>
+                            <w:r>
+                              <w:t>Presupuesto sin compromiso</w:t>
+                            </w:r>
+                          </w:p>
+                        </w:txbxContent>
+                      </wps:txbx>
+                      <wps:bodyPr rot="0" spcFirstLastPara="0" vertOverflow="overflow" horzOverflow="overflow" vert="horz" wrap="square" lIns="91440" tIns="45720" rIns="91440" bIns="45720" numCol="1" spcCol="0" rtlCol="0" fromWordArt="0" anchor="ctr" anchorCtr="0" forceAA="0" compatLnSpc="1">
+                        <a:prstTxWarp prst="textNoShape">
+                          <a:avLst/>
+                        </a:prstTxWarp>
+                        <a:noAutofit/>
+                      </wps:bodyPr>
+                    </wps:wsp>
+                  </a:graphicData>
+                </a:graphic>
+                <wp14:sizeRelH relativeFrom="margin">
+                  <wp14:pctWidth>0</wp14:pctWidth>
+                </wp14:sizeRelH>
+              </wp:anchor>
+            </w:drawing>
+          </mc:Choice>
+          <mc:Fallback>
+            <w:pict>
+              <v:shapetype w14:anchorId="1A60F73B" id="_x0000_t116" coordsize="21600,21600" o:spt="116" path="m3475,qx,10800,3475,21600l18125,21600qx21600,10800,18125,xe">
+                <v:stroke joinstyle="miter"/>
+                <v:path gradientshapeok="t" o:connecttype="rect" textboxrect="1018,3163,20582,18437"/>
+              </v:shapetype>
+              <v:shape id="Diagrama de flujo: terminador 3" o:spid="_x0000_s1026" type="#_x0000_t116" style="position:absolute;margin-left:2.2pt;margin-top:13.6pt;width:290.2pt;height:38.2pt;z-index:251659264;visibility:visible;mso-wrap-style:square;mso-width-percent:0;mso-wrap-distance-left:9pt;mso-wrap-distance-top:0;mso-wrap-distance-right:9pt;mso-wrap-distance-bottom:0;mso-position-horizontal:absolute;mso-position-horizontal-relative:text;mso-position-vertical:absolute;mso-position-vertical-relative:text;mso-width-percent:0;mso-width-relative:margin;v-text-anchor:middle" o:gfxdata="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" fillcolor="#266cbf [3204]" strokecolor="#13355f [1604]" strokeweight="1pt">
+                <v:textbox>
+                  <w:txbxContent>
+                    <w:p>
+                      <w:pPr>
+                        <w:jc w:val="center"/>
+                      </w:pPr>
+                      <w:r>
+                        <w:t>Presupuesto sin compromiso</w:t>
+                      </w:r>
+                    </w:p>
+                  </w:txbxContent>
+                </v:textbox>
+              </v:shape>
+            </w:pict>
+          </mc:Fallback>
+        </mc:AlternateContent>
+      </w:r>
+    </w:p>
+    <w:p>
+      <w:pPr>
+        <w:rPr>
+          <w:rFonts w:ascii="Arial" w:hAnsi="Arial" w:cs="Arial"/>
+          <w:color w:val="auto"/>
+          <w:sz w:val="24"/>
+          <w:szCs w:val="24"/>
+        </w:rPr>
+      </w:pPr>
+    </w:p>
+    <w:p>
+      <w:pPr>
+        <w:rPr>
+          <w:rFonts w:ascii="Arial" w:hAnsi="Arial" w:cs="Arial"/>
+          <w:color w:val="auto"/>
+          <w:sz w:val="24"/>
+          <w:szCs w:val="24"/>
+        </w:rPr>
+      </w:pPr>
+      <w:r>
+        <w:rPr>
+          <w:rFonts w:ascii="Arial" w:hAnsi="Arial" w:cs="Arial"/>
+          <w:color w:val="auto"/>
+          <w:sz w:val="24"/>
+          <w:szCs w:val="24"/>
+        </w:rPr>
+        <w:t>(también puede tener la misma forma que el que está a pie de página)</w:t>
+      </w:r>
+    </w:p>
+    <w:p>
+      <w:pPr>
+        <w:rPr>
+          <w:rFonts w:ascii="Arial" w:hAnsi="Arial" w:cs="Arial"/>
+          <w:color w:val="auto"/>
+          <w:sz w:val="24"/>
+          <w:szCs w:val="24"/>
+        </w:rPr>
+      </w:pPr>
+    </w:p>
+    <w:p>
+      <w:pPr>
+        <w:pStyle w:val="Ttulo2"/>
+        <w:rPr>
+          <w:rFonts w:ascii="Arial" w:hAnsi="Arial" w:cs="Arial"/>
+          <w:color w:val="auto"/>
+          <w:sz w:val="24"/>
+          <w:szCs w:val="24"/>
+        </w:rPr>
+      </w:pPr>
+      <w:r>
+        <w:rPr>
+          <w:rFonts w:ascii="Arial" w:hAnsi="Arial" w:cs="Arial"/>
+          <w:color w:val="auto"/>
+          <w:sz w:val="24"/>
+          <w:szCs w:val="24"/>
+        </w:rPr>
+        <w:t>Testimonios</w:t>
+      </w:r>
+    </w:p>
+    <w:p>
+      <w:pPr>
+        <w:pStyle w:val="Listaconnmeros"/>
+        <w:rPr>
+          <w:rFonts w:ascii="Arial" w:hAnsi="Arial" w:cs="Arial"/>
+          <w:color w:val="auto"/>
+          <w:sz w:val="24"/>
+          <w:szCs w:val="24"/>
+        </w:rPr>
+      </w:pPr>
+      <w:r>
+        <w:rPr>
+          <w:rFonts w:ascii="Arial" w:hAnsi="Arial" w:cs="Arial"/>
+          <w:color w:val="auto"/>
+          <w:sz w:val="24"/>
+          <w:szCs w:val="24"/>
+        </w:rPr>
+        <w:t xml:space="preserve"> </w:t>
+      </w:r>
+    </w:p>
+    <w:p>
+      <w:pPr>
+        <w:pStyle w:val="Listaconnmeros"/>
+        <w:rPr>
+          <w:rFonts w:ascii="Arial" w:hAnsi="Arial" w:cs="Arial"/>
+          <w:color w:val="auto"/>
+          <w:sz w:val="24"/>
+          <w:szCs w:val="24"/>
+        </w:rPr>
+      </w:pPr>
+      <w:r>
+        <w:rPr>
+          <w:rFonts w:ascii="Arial" w:hAnsi="Arial" w:cs="Arial"/>
+          <w:color w:val="auto"/>
+          <w:sz w:val="24"/>
+          <w:szCs w:val="24"/>
+        </w:rPr>
+        <w:t xml:space="preserve"> </w:t>
+      </w:r>
+    </w:p>
+    <w:p>
+      <w:pPr>
+        <w:pStyle w:val="Listaconnmeros"/>
+        <w:rPr>
+          <w:rFonts w:ascii="Arial" w:hAnsi="Arial" w:cs="Arial"/>
+          <w:color w:val="auto"/>
+          <w:sz w:val="24"/>
+          <w:szCs w:val="24"/>
+        </w:rPr>
+      </w:pPr>
+      <w:r>
+        <w:rPr>
+          <w:rFonts w:ascii="Arial" w:hAnsi="Arial" w:cs="Arial"/>
+          <w:color w:val="auto"/>
+          <w:sz w:val="24"/>
+          <w:szCs w:val="24"/>
+        </w:rPr>
+        <w:t xml:space="preserve"> </w:t>
+      </w:r>
+    </w:p>
+    <w:p>
+      <w:pPr>
+        <w:pStyle w:val="Listaconnmeros"/>
+        <w:rPr>
+          <w:rFonts w:ascii="Arial" w:hAnsi="Arial" w:cs="Arial"/>
+          <w:color w:val="auto"/>
+          <w:sz w:val="24"/>
+          <w:szCs w:val="24"/>
+        </w:rPr>
+      </w:pPr>
+      <w:r>
+        <w:rPr>
+          <w:rFonts w:ascii="Arial" w:hAnsi="Arial" w:cs="Arial"/>
+          <w:color w:val="auto"/>
+          <w:sz w:val="24"/>
+          <w:szCs w:val="24"/>
+        </w:rPr>
+        <w:t xml:space="preserve"> </w:t>
+      </w:r>
+    </w:p>
+    <w:p>
+      <w:pPr>
+        <w:pStyle w:val="Listaconnmeros"/>
+        <w:rPr>
+          <w:rFonts w:ascii="Arial" w:hAnsi="Arial" w:cs="Arial"/>
+          <w:color w:val="auto"/>
+          <w:sz w:val="24"/>
+          <w:szCs w:val="24"/>
+        </w:rPr>
+      </w:pPr>
+      <w:r>
+        <w:rPr>
+          <w:rFonts w:ascii="Arial" w:hAnsi="Arial" w:cs="Arial"/>
+          <w:color w:val="auto"/>
+          <w:sz w:val="24"/>
+          <w:szCs w:val="24"/>
+        </w:rPr>
+        <w:t xml:space="preserve"> </w:t>
+      </w:r>
+    </w:p>
+    <w:p>
+      <w:pPr>
+        <w:pStyle w:val="Listaconnmeros"/>
+        <w:rPr>
+          <w:rFonts w:ascii="Arial" w:hAnsi="Arial" w:cs="Arial"/>
+          <w:color w:val="auto"/>
+          <w:sz w:val="24"/>
+          <w:szCs w:val="24"/>
+        </w:rPr>
+      </w:pPr>
+    </w:p>
+    <w:p>
+      <w:pPr>
+        <w:pStyle w:val="Ttulo2"/>
+        <w:rPr>
+          <w:rFonts w:ascii="Arial" w:hAnsi="Arial" w:cs="Arial"/>
+          <w:color w:val="auto"/>
+          <w:sz w:val="24"/>
+          <w:szCs w:val="24"/>
+        </w:rPr>
+      </w:pPr>
+      <w:r>
+        <w:rPr>
+          <w:rFonts w:ascii="Arial" w:hAnsi="Arial" w:cs="Arial"/>
+          <w:color w:val="auto"/>
+          <w:sz w:val="24"/>
+          <w:szCs w:val="24"/>
+        </w:rPr>
+        <w:t>Otros servicios</w:t>
+      </w:r>
+      <w:r>
+        <w:rPr>
+          <w:rFonts w:ascii="Arial" w:hAnsi="Arial" w:cs="Arial"/>
+          <w:color w:val="auto"/>
+          <w:sz w:val="24"/>
+          <w:szCs w:val="24"/>
+        </w:rPr>
+        <w:t xml:space="preserve"> (apartado)</w:t>
+      </w:r>
+    </w:p>
+    <w:p>
+      <w:pPr>
+        <w:pStyle w:val="Ttulo2"/>
+        <w:rPr>
+          <w:rFonts w:ascii="Arial" w:hAnsi="Arial" w:cs="Arial"/>
+          <w:b w:val="0"/>
+          <w:bCs/>
+          <w:color w:val="auto"/>
+          <w:sz w:val="24"/>
+          <w:szCs w:val="24"/>
+        </w:rPr>
+      </w:pPr>
+      <w:hyperlink r:id="rId8" w:history="1">
+        <w:r>
+          <w:rPr>
+            <w:rStyle w:val="Hipervnculo"/>
+            <w:rFonts w:ascii="Arial" w:hAnsi="Arial" w:cs="Arial"/>
+            <w:b w:val="0"/>
+            <w:bCs/>
+            <w:color w:val="auto"/>
+            <w:spacing w:val="8"/>
+            <w:sz w:val="24"/>
+            <w:szCs w:val="24"/>
+            <w:u w:val="none"/>
+            <w:bdr w:val="none" w:sz="0" w:space="0" w:color="auto" w:frame="1"/>
+          </w:rPr>
+          <w:t>T</w:t>
+        </w:r>
+      </w:hyperlink>
+      <w:r>
+        <w:rPr>
+          <w:rFonts w:ascii="Arial" w:hAnsi="Arial" w:cs="Arial"/>
+          <w:b w:val="0"/>
+          <w:bCs/>
+          <w:color w:val="auto"/>
+          <w:spacing w:val="8"/>
+          <w:sz w:val="24"/>
+          <w:szCs w:val="24"/>
+          <w:shd w:val="clear" w:color="auto" w:fill="FFFFFF"/>
+        </w:rPr>
+        <w:t>raducción de páginas web y software</w:t>
+      </w:r>
+    </w:p>
+    <w:p>
+      <w:pPr>
+        <w:rPr>
+          <w:rFonts w:ascii="Arial" w:hAnsi="Arial" w:cs="Arial"/>
+          <w:bCs/>
+          <w:color w:val="auto"/>
+          <w:spacing w:val="8"/>
+          <w:sz w:val="24"/>
+          <w:szCs w:val="24"/>
+          <w:shd w:val="clear" w:color="auto" w:fill="FFFFFF"/>
+        </w:rPr>
+      </w:pPr>
+      <w:r>
+        <w:rPr>
+          <w:rFonts w:ascii="Arial" w:hAnsi="Arial" w:cs="Arial"/>
+          <w:bCs/>
+          <w:color w:val="auto"/>
+          <w:spacing w:val="8"/>
+          <w:sz w:val="24"/>
+          <w:szCs w:val="24"/>
+          <w:shd w:val="clear" w:color="auto" w:fill="FFFFFF"/>
+        </w:rPr>
+        <w:t>Revisión de traducciones de terceros</w:t>
+      </w:r>
+    </w:p>
+    <w:p>
+      <w:pPr>
+        <w:rPr>
+          <w:rFonts w:ascii="Arial" w:hAnsi="Arial" w:cs="Arial"/>
+          <w:bCs/>
+          <w:color w:val="auto"/>
+          <w:spacing w:val="8"/>
+          <w:sz w:val="24"/>
+          <w:szCs w:val="24"/>
+          <w:shd w:val="clear" w:color="auto" w:fill="FFFFFF"/>
+        </w:rPr>
+      </w:pPr>
+      <w:r>
+        <w:rPr>
+          <w:rFonts w:ascii="Arial" w:hAnsi="Arial" w:cs="Arial"/>
+          <w:bCs/>
+          <w:color w:val="auto"/>
+          <w:spacing w:val="8"/>
+          <w:sz w:val="24"/>
+          <w:szCs w:val="24"/>
+          <w:shd w:val="clear" w:color="auto" w:fill="FFFFFF"/>
+        </w:rPr>
+        <w:t>Corrección de textos</w:t>
+      </w:r>
+    </w:p>
+    <w:p>
+      <w:pPr>
+        <w:rPr>
+          <w:rFonts w:ascii="Arial" w:hAnsi="Arial" w:cs="Arial"/>
+          <w:bCs/>
+          <w:color w:val="auto"/>
+          <w:spacing w:val="8"/>
+          <w:sz w:val="24"/>
+          <w:szCs w:val="24"/>
+          <w:shd w:val="clear" w:color="auto" w:fill="FFFFFF"/>
+        </w:rPr>
+      </w:pPr>
+      <w:r>
+        <w:rPr>
+          <w:rFonts w:ascii="Arial" w:hAnsi="Arial" w:cs="Arial"/>
+          <w:bCs/>
+          <w:color w:val="auto"/>
+          <w:spacing w:val="8"/>
+          <w:sz w:val="24"/>
+          <w:szCs w:val="24"/>
+          <w:shd w:val="clear" w:color="auto" w:fill="FFFFFF"/>
+        </w:rPr>
+        <w:t>Transcripción y subtitulación</w:t>
+      </w:r>
+    </w:p>
+    <w:p>
+      <w:pPr>
+        <w:rPr>
+          <w:rFonts w:ascii="Arial" w:hAnsi="Arial" w:cs="Arial"/>
+          <w:bCs/>
+          <w:color w:val="auto"/>
+          <w:spacing w:val="8"/>
+          <w:sz w:val="24"/>
+          <w:szCs w:val="24"/>
+          <w:shd w:val="clear" w:color="auto" w:fill="FFFFFF"/>
+        </w:rPr>
+      </w:pPr>
+    </w:p>
+    <w:p>
+      <w:pPr>
+        <w:rPr>
+          <w:rFonts w:ascii="Arial" w:hAnsi="Arial" w:cs="Arial"/>
+          <w:bCs/>
+          <w:color w:val="auto"/>
+          <w:spacing w:val="8"/>
+          <w:sz w:val="24"/>
+          <w:szCs w:val="24"/>
+          <w:shd w:val="clear" w:color="auto" w:fill="FFFFFF"/>
+        </w:rPr>
+      </w:pPr>
+      <w:r>
+        <w:rPr>
+          <w:rFonts w:ascii="Arial" w:hAnsi="Arial" w:cs="Arial"/>
+          <w:bCs/>
+          <w:color w:val="auto"/>
+          <w:spacing w:val="8"/>
+          <w:sz w:val="24"/>
+          <w:szCs w:val="24"/>
+          <w:shd w:val="clear" w:color="auto" w:fill="FFFFFF"/>
+        </w:rPr>
+        <w:t>Creación de bases termológicas</w:t>
+      </w:r>
+    </w:p>
+    <w:p>
+      <w:pPr>
+        <w:rPr>
+          <w:rFonts w:ascii="Arial" w:hAnsi="Arial" w:cs="Arial"/>
+          <w:bCs/>
+          <w:color w:val="auto"/>
+          <w:spacing w:val="8"/>
+          <w:sz w:val="24"/>
+          <w:szCs w:val="24"/>
+          <w:shd w:val="clear" w:color="auto" w:fill="FFFFFF"/>
+        </w:rPr>
+      </w:pPr>
+      <w:r>
+        <w:rPr>
+          <w:rFonts w:ascii="Arial" w:hAnsi="Arial" w:cs="Arial"/>
+          <w:bCs/>
+          <w:color w:val="auto"/>
+          <w:spacing w:val="8"/>
+          <w:sz w:val="24"/>
+          <w:szCs w:val="24"/>
+          <w:shd w:val="clear" w:color="auto" w:fill="FFFFFF"/>
+        </w:rPr>
+        <w:lastRenderedPageBreak/>
+        <w:t>Creación de memorias de traducción</w:t>
+      </w:r>
+    </w:p>
+    <w:p>
+      <w:pPr>
+        <w:rPr>
+          <w:rFonts w:ascii="Arial" w:hAnsi="Arial" w:cs="Arial"/>
+          <w:bCs/>
+          <w:color w:val="auto"/>
+          <w:spacing w:val="8"/>
+          <w:sz w:val="24"/>
+          <w:szCs w:val="24"/>
+          <w:shd w:val="clear" w:color="auto" w:fill="FFFFFF"/>
+        </w:rPr>
+      </w:pPr>
+      <w:r>
+        <w:rPr>
+          <w:rFonts w:ascii="Arial" w:hAnsi="Arial" w:cs="Arial"/>
+          <w:bCs/>
+          <w:color w:val="auto"/>
+          <w:spacing w:val="8"/>
+          <w:sz w:val="24"/>
+          <w:szCs w:val="24"/>
+          <w:shd w:val="clear" w:color="auto" w:fill="FFFFFF"/>
+        </w:rPr>
+        <w:t xml:space="preserve">Asesoramiento lingüístico </w:t>
+      </w:r>
+    </w:p>
     <w:p/>
     <w:p>
       <w:pPr>
+        <w:rPr>
+          <w:rFonts w:ascii="Arial" w:hAnsi="Arial" w:cs="Arial"/>
+          <w:color w:val="auto"/>
+          <w:sz w:val="24"/>
+          <w:szCs w:val="24"/>
+        </w:rPr>
+      </w:pPr>
+    </w:p>
+    <w:p/>
+    <w:p>
+      <w:pPr>
         <w:pStyle w:val="Ttulo2"/>
-      </w:pPr>
-      <w:r>
-        <w:t>Testimonios</w:t>
-      </w:r>
-    </w:p>
-    <w:p>
-      <w:pPr>
-        <w:pStyle w:val="Listaconnmeros"/>
-      </w:pPr>
-      <w:r>
+        <w:rPr>
+          <w:rFonts w:ascii="Arial" w:hAnsi="Arial" w:cs="Arial"/>
+          <w:color w:val="auto"/>
+          <w:sz w:val="24"/>
+          <w:szCs w:val="24"/>
+        </w:rPr>
+      </w:pPr>
+      <w:r>
+        <w:rPr>
+          <w:rFonts w:ascii="Arial" w:hAnsi="Arial" w:cs="Arial"/>
+          <w:color w:val="auto"/>
+          <w:sz w:val="24"/>
+          <w:szCs w:val="24"/>
+        </w:rPr>
+        <w:t>Sobre mí</w:t>
+      </w:r>
+    </w:p>
+    <w:p>
+      <w:pPr>
+        <w:rPr>
+          <w:rFonts w:ascii="Arial" w:hAnsi="Arial" w:cs="Arial"/>
+          <w:color w:val="auto"/>
+          <w:sz w:val="24"/>
+          <w:szCs w:val="24"/>
+        </w:rPr>
+      </w:pPr>
+      <w:r>
+        <w:rPr>
+          <w:rFonts w:ascii="Arial" w:hAnsi="Arial" w:cs="Arial"/>
+          <w:color w:val="auto"/>
+          <w:sz w:val="24"/>
+          <w:szCs w:val="24"/>
+        </w:rPr>
+        <w:t xml:space="preserve">¡Hola! </w:t>
+      </w:r>
+    </w:p>
+    <w:p>
+      <w:pPr>
+        <w:rPr>
+          <w:rFonts w:ascii="Arial" w:hAnsi="Arial" w:cs="Arial"/>
+          <w:color w:val="auto"/>
+          <w:sz w:val="24"/>
+          <w:szCs w:val="24"/>
+        </w:rPr>
+      </w:pPr>
+      <w:r>
+        <w:rPr>
+          <w:rFonts w:ascii="Arial" w:hAnsi="Arial" w:cs="Arial"/>
+          <w:color w:val="auto"/>
+          <w:sz w:val="24"/>
+          <w:szCs w:val="24"/>
+        </w:rPr>
+        <w:t xml:space="preserve">Me llamo Malena Martínez Díez y soy </w:t>
+      </w:r>
+      <w:r>
+        <w:rPr>
+          <w:rFonts w:ascii="Arial" w:hAnsi="Arial" w:cs="Arial"/>
+          <w:color w:val="auto"/>
+          <w:sz w:val="24"/>
+          <w:szCs w:val="24"/>
+        </w:rPr>
+        <w:t>filóloga, traductora y profesora de lenguas.</w:t>
+      </w:r>
+      <w:r>
+        <w:rPr>
+          <w:rFonts w:ascii="Arial" w:hAnsi="Arial" w:cs="Arial"/>
+          <w:color w:val="auto"/>
+          <w:sz w:val="24"/>
+          <w:szCs w:val="24"/>
+        </w:rPr>
         <w:t xml:space="preserve"> </w:t>
       </w:r>
     </w:p>
     <w:p>
       <w:pPr>
-        <w:pStyle w:val="Listaconnmeros"/>
-      </w:pPr>
+        <w:shd w:val="clear" w:color="auto" w:fill="FFFFFF"/>
+        <w:spacing w:before="100" w:beforeAutospacing="1" w:after="100" w:afterAutospacing="1" w:line="630" w:lineRule="atLeast"/>
+        <w:outlineLvl w:val="1"/>
+        <w:rPr>
+          <w:rFonts w:ascii="Arial" w:eastAsia="Times New Roman" w:hAnsi="Arial" w:cs="Arial"/>
+          <w:b/>
+          <w:bCs/>
+          <w:color w:val="auto"/>
+          <w:sz w:val="24"/>
+          <w:szCs w:val="24"/>
+          <w:lang w:eastAsia="en-GB"/>
+        </w:rPr>
+      </w:pPr>
+      <w:r>
+        <w:rPr>
+          <w:rFonts w:ascii="Arial" w:eastAsia="Times New Roman" w:hAnsi="Arial" w:cs="Arial"/>
+          <w:b/>
+          <w:bCs/>
+          <w:color w:val="auto"/>
+          <w:sz w:val="24"/>
+          <w:szCs w:val="24"/>
+          <w:lang w:eastAsia="en-GB"/>
+        </w:rPr>
+        <w:t>Titulaci</w:t>
+      </w:r>
+      <w:r>
+        <w:rPr>
+          <w:rFonts w:ascii="Arial" w:eastAsia="Times New Roman" w:hAnsi="Arial" w:cs="Arial"/>
+          <w:b/>
+          <w:bCs/>
+          <w:color w:val="auto"/>
+          <w:sz w:val="24"/>
+          <w:szCs w:val="24"/>
+          <w:lang w:eastAsia="en-GB"/>
+        </w:rPr>
+        <w:t>ones</w:t>
+      </w:r>
+      <w:r>
+        <w:rPr>
+          <w:rFonts w:ascii="Arial" w:eastAsia="Times New Roman" w:hAnsi="Arial" w:cs="Arial"/>
+          <w:b/>
+          <w:bCs/>
+          <w:color w:val="auto"/>
+          <w:sz w:val="24"/>
+          <w:szCs w:val="24"/>
+          <w:lang w:eastAsia="en-GB"/>
+        </w:rPr>
+        <w:t xml:space="preserve"> universitaria</w:t>
+      </w:r>
+      <w:r>
+        <w:rPr>
+          <w:rFonts w:ascii="Arial" w:eastAsia="Times New Roman" w:hAnsi="Arial" w:cs="Arial"/>
+          <w:b/>
+          <w:bCs/>
+          <w:color w:val="auto"/>
+          <w:sz w:val="24"/>
+          <w:szCs w:val="24"/>
+          <w:lang w:eastAsia="en-GB"/>
+        </w:rPr>
+        <w:t>s</w:t>
+      </w:r>
+    </w:p>
+    <w:p>
+      <w:pPr>
+        <w:rPr>
+          <w:rFonts w:ascii="Arial" w:hAnsi="Arial" w:cs="Arial"/>
+          <w:color w:val="auto"/>
+          <w:sz w:val="24"/>
+          <w:szCs w:val="24"/>
+        </w:rPr>
+      </w:pPr>
+      <w:r>
+        <w:rPr>
+          <w:rFonts w:ascii="Arial" w:hAnsi="Arial" w:cs="Arial"/>
+          <w:color w:val="auto"/>
+          <w:sz w:val="24"/>
+          <w:szCs w:val="24"/>
+        </w:rPr>
+        <w:t>Grado en Estudios Ingleses, Universidad de Valladolid.</w:t>
+      </w:r>
+    </w:p>
+    <w:p>
+      <w:pPr>
+        <w:rPr>
+          <w:rFonts w:ascii="Arial" w:hAnsi="Arial" w:cs="Arial"/>
+          <w:color w:val="auto"/>
+          <w:sz w:val="24"/>
+          <w:szCs w:val="24"/>
+        </w:rPr>
+      </w:pPr>
+      <w:r>
+        <w:rPr>
+          <w:rFonts w:ascii="Arial" w:hAnsi="Arial" w:cs="Arial"/>
+          <w:color w:val="auto"/>
+          <w:sz w:val="24"/>
+          <w:szCs w:val="24"/>
+        </w:rPr>
+        <w:t>Máster en Traducción Institucional</w:t>
+      </w:r>
+      <w:r>
+        <w:rPr>
+          <w:rFonts w:ascii="Arial" w:hAnsi="Arial" w:cs="Arial"/>
+          <w:color w:val="auto"/>
+          <w:sz w:val="24"/>
+          <w:szCs w:val="24"/>
+        </w:rPr>
+        <w:t>, Universidad de Alicante</w:t>
+      </w:r>
+    </w:p>
+    <w:p>
+      <w:pPr>
+        <w:rPr>
+          <w:rFonts w:ascii="Arial" w:hAnsi="Arial" w:cs="Arial"/>
+          <w:color w:val="auto"/>
+          <w:sz w:val="24"/>
+          <w:szCs w:val="24"/>
+        </w:rPr>
+      </w:pPr>
+      <w:r>
+        <w:rPr>
+          <w:rFonts w:ascii="Arial" w:hAnsi="Arial" w:cs="Arial"/>
+          <w:color w:val="auto"/>
+          <w:sz w:val="24"/>
+          <w:szCs w:val="24"/>
+        </w:rPr>
+        <w:t xml:space="preserve">Máster </w:t>
+      </w:r>
+      <w:r>
+        <w:rPr>
+          <w:rFonts w:ascii="Arial" w:hAnsi="Arial" w:cs="Arial"/>
+          <w:color w:val="auto"/>
+          <w:sz w:val="24"/>
+          <w:szCs w:val="24"/>
+        </w:rPr>
+        <w:t>en Enseñanza de Español como Lengua Extranjera</w:t>
+      </w:r>
+      <w:r>
+        <w:rPr>
+          <w:rFonts w:ascii="Arial" w:hAnsi="Arial" w:cs="Arial"/>
+          <w:color w:val="auto"/>
+          <w:sz w:val="24"/>
+          <w:szCs w:val="24"/>
+        </w:rPr>
+        <w:t>, Universidad de Burgos.</w:t>
+      </w:r>
+    </w:p>
+    <w:p>
+      <w:pPr>
+        <w:rPr>
+          <w:rFonts w:ascii="Arial" w:hAnsi="Arial" w:cs="Arial"/>
+          <w:color w:val="auto"/>
+          <w:sz w:val="24"/>
+          <w:szCs w:val="24"/>
+        </w:rPr>
+      </w:pPr>
+    </w:p>
+    <w:p>
+      <w:pPr>
+        <w:rPr>
+          <w:rFonts w:ascii="Arial" w:hAnsi="Arial" w:cs="Arial"/>
+          <w:b/>
+          <w:bCs/>
+          <w:color w:val="auto"/>
+          <w:sz w:val="24"/>
+          <w:szCs w:val="24"/>
+        </w:rPr>
+      </w:pPr>
+      <w:r>
+        <w:rPr>
+          <w:rFonts w:ascii="Arial" w:hAnsi="Arial" w:cs="Arial"/>
+          <w:b/>
+          <w:bCs/>
+          <w:color w:val="auto"/>
+          <w:sz w:val="24"/>
+          <w:szCs w:val="24"/>
+        </w:rPr>
+        <w:t>Otros estudios</w:t>
+      </w:r>
+    </w:p>
+    <w:p>
+      <w:pPr>
+        <w:rPr>
+          <w:rFonts w:ascii="Arial" w:hAnsi="Arial" w:cs="Arial"/>
+          <w:color w:val="auto"/>
+          <w:sz w:val="24"/>
+          <w:szCs w:val="24"/>
+        </w:rPr>
+      </w:pPr>
+      <w:r>
+        <w:rPr>
+          <w:rFonts w:ascii="Arial" w:hAnsi="Arial" w:cs="Arial"/>
+          <w:color w:val="auto"/>
+          <w:sz w:val="24"/>
+          <w:szCs w:val="24"/>
+        </w:rPr>
+        <w:t>Curso de t</w:t>
+      </w:r>
+      <w:r>
+        <w:rPr>
+          <w:rFonts w:ascii="Arial" w:hAnsi="Arial" w:cs="Arial"/>
+          <w:color w:val="auto"/>
+          <w:sz w:val="24"/>
+          <w:szCs w:val="24"/>
+        </w:rPr>
+        <w:t xml:space="preserve">raducción de contenidos audiovisuales para plataformas </w:t>
+      </w:r>
+      <w:proofErr w:type="spellStart"/>
+      <w:r>
+        <w:rPr>
+          <w:rFonts w:ascii="Arial" w:hAnsi="Arial" w:cs="Arial"/>
+          <w:color w:val="auto"/>
+          <w:sz w:val="24"/>
+          <w:szCs w:val="24"/>
+        </w:rPr>
+        <w:t>VOD</w:t>
+      </w:r>
+      <w:proofErr w:type="spellEnd"/>
+      <w:r>
+        <w:rPr>
+          <w:rFonts w:ascii="Arial" w:hAnsi="Arial" w:cs="Arial"/>
+          <w:color w:val="auto"/>
+          <w:sz w:val="24"/>
+          <w:szCs w:val="24"/>
+        </w:rPr>
+        <w:t xml:space="preserve"> E</w:t>
+      </w:r>
+      <w:r>
+        <w:rPr>
+          <w:rFonts w:ascii="Arial" w:hAnsi="Arial" w:cs="Arial"/>
+          <w:color w:val="auto"/>
+          <w:sz w:val="24"/>
+          <w:szCs w:val="24"/>
+        </w:rPr>
+        <w:t>N</w:t>
+      </w:r>
+      <w:r>
+        <w:rPr>
+          <w:rFonts w:ascii="Arial" w:hAnsi="Arial" w:cs="Arial"/>
+          <w:color w:val="auto"/>
+          <w:sz w:val="24"/>
+          <w:szCs w:val="24"/>
+        </w:rPr>
+        <w:t>-ES</w:t>
+      </w:r>
+    </w:p>
+    <w:p>
+      <w:pPr>
+        <w:rPr>
+          <w:rFonts w:ascii="Arial" w:hAnsi="Arial" w:cs="Arial"/>
+          <w:color w:val="auto"/>
+          <w:sz w:val="24"/>
+          <w:szCs w:val="24"/>
+        </w:rPr>
+      </w:pPr>
+    </w:p>
+    <w:p>
+      <w:pPr>
+        <w:pStyle w:val="Ttulo2"/>
+        <w:rPr>
+          <w:rFonts w:ascii="Arial" w:hAnsi="Arial" w:cs="Arial"/>
+          <w:color w:val="auto"/>
+          <w:sz w:val="24"/>
+          <w:szCs w:val="24"/>
+        </w:rPr>
+      </w:pPr>
+      <w:r>
+        <w:rPr>
+          <w:rFonts w:ascii="Arial" w:hAnsi="Arial" w:cs="Arial"/>
+          <w:color w:val="auto"/>
+          <w:sz w:val="24"/>
+          <w:szCs w:val="24"/>
+        </w:rPr>
+        <w:t>Traducción</w:t>
+      </w:r>
+    </w:p>
+    <w:p>
+      <w:pPr>
+        <w:pStyle w:val="Encabezado"/>
+        <w:rPr>
+          <w:rFonts w:ascii="Arial" w:hAnsi="Arial" w:cs="Arial"/>
+          <w:color w:val="auto"/>
+          <w:sz w:val="24"/>
+          <w:szCs w:val="24"/>
+        </w:rPr>
+      </w:pPr>
+      <w:r>
+        <w:rPr>
+          <w:rFonts w:ascii="Arial" w:hAnsi="Arial" w:cs="Arial"/>
+          <w:color w:val="auto"/>
+          <w:sz w:val="24"/>
+          <w:szCs w:val="24"/>
+        </w:rPr>
+        <w:t>Texto introducción:</w:t>
+      </w:r>
+    </w:p>
+    <w:p>
+      <w:pPr>
+        <w:pStyle w:val="Encabezado"/>
+        <w:rPr>
+          <w:rFonts w:ascii="Arial" w:hAnsi="Arial" w:cs="Arial"/>
+          <w:color w:val="auto"/>
+          <w:sz w:val="24"/>
+          <w:szCs w:val="24"/>
+        </w:rPr>
+      </w:pPr>
+    </w:p>
+    <w:p>
+      <w:pPr>
+        <w:pStyle w:val="Encabezado"/>
+        <w:rPr>
+          <w:rFonts w:ascii="Arial" w:hAnsi="Arial" w:cs="Arial"/>
+          <w:color w:val="auto"/>
+          <w:sz w:val="24"/>
+          <w:szCs w:val="24"/>
+        </w:rPr>
+      </w:pPr>
+      <w:r>
+        <w:rPr>
+          <w:rFonts w:ascii="Arial" w:hAnsi="Arial" w:cs="Arial"/>
+          <w:color w:val="auto"/>
+          <w:sz w:val="24"/>
+          <w:szCs w:val="24"/>
+        </w:rPr>
+        <w:t>Resumen Jurada:</w:t>
+      </w:r>
+    </w:p>
+    <w:p>
+      <w:pPr>
+        <w:pStyle w:val="Encabezado"/>
+        <w:rPr>
+          <w:rFonts w:ascii="Arial" w:hAnsi="Arial" w:cs="Arial"/>
+          <w:color w:val="auto"/>
+          <w:sz w:val="24"/>
+          <w:szCs w:val="24"/>
+        </w:rPr>
+      </w:pPr>
+    </w:p>
+    <w:p>
+      <w:pPr>
+        <w:pStyle w:val="Encabezado"/>
+        <w:rPr>
+          <w:rFonts w:ascii="Arial" w:hAnsi="Arial" w:cs="Arial"/>
+          <w:color w:val="auto"/>
+          <w:sz w:val="24"/>
+          <w:szCs w:val="24"/>
+        </w:rPr>
+      </w:pPr>
+      <w:r>
+        <w:rPr>
+          <w:rFonts w:ascii="Arial" w:hAnsi="Arial" w:cs="Arial"/>
+          <w:color w:val="auto"/>
+          <w:sz w:val="24"/>
+          <w:szCs w:val="24"/>
+        </w:rPr>
+        <w:t>Resumen Jurídica:</w:t>
+      </w:r>
+    </w:p>
+    <w:p>
+      <w:pPr>
+        <w:pStyle w:val="Encabezado"/>
+        <w:rPr>
+          <w:rFonts w:ascii="Arial" w:hAnsi="Arial" w:cs="Arial"/>
+          <w:color w:val="auto"/>
+          <w:sz w:val="24"/>
+          <w:szCs w:val="24"/>
+        </w:rPr>
+      </w:pPr>
+    </w:p>
+    <w:p>
+      <w:pPr>
+        <w:pStyle w:val="Encabezado"/>
+        <w:rPr>
+          <w:rFonts w:ascii="Arial" w:hAnsi="Arial" w:cs="Arial"/>
+          <w:color w:val="auto"/>
+          <w:sz w:val="24"/>
+          <w:szCs w:val="24"/>
+        </w:rPr>
+      </w:pPr>
+      <w:r>
+        <w:rPr>
+          <w:rFonts w:ascii="Arial" w:hAnsi="Arial" w:cs="Arial"/>
+          <w:color w:val="auto"/>
+          <w:sz w:val="24"/>
+          <w:szCs w:val="24"/>
+        </w:rPr>
+        <w:t>Resumen Económica:</w:t>
+      </w:r>
+    </w:p>
+    <w:p>
+      <w:pPr>
+        <w:pStyle w:val="Encabezado"/>
+        <w:rPr>
+          <w:rFonts w:ascii="Arial" w:hAnsi="Arial" w:cs="Arial"/>
+          <w:color w:val="auto"/>
+          <w:sz w:val="24"/>
+          <w:szCs w:val="24"/>
+        </w:rPr>
+      </w:pPr>
+    </w:p>
+    <w:p>
+      <w:pPr>
+        <w:pStyle w:val="Encabezado"/>
+        <w:rPr>
+          <w:rFonts w:ascii="Arial" w:hAnsi="Arial" w:cs="Arial"/>
+          <w:color w:val="auto"/>
+          <w:sz w:val="24"/>
+          <w:szCs w:val="24"/>
+        </w:rPr>
+      </w:pPr>
+      <w:r>
+        <w:rPr>
+          <w:rFonts w:ascii="Arial" w:hAnsi="Arial" w:cs="Arial"/>
+          <w:color w:val="auto"/>
+          <w:sz w:val="24"/>
+          <w:szCs w:val="24"/>
+        </w:rPr>
+        <w:t>Resumen Administrativa:</w:t>
+      </w:r>
+    </w:p>
+    <w:p>
+      <w:pPr>
+        <w:rPr>
+          <w:rFonts w:ascii="Arial" w:hAnsi="Arial" w:cs="Arial"/>
+          <w:color w:val="auto"/>
+          <w:sz w:val="24"/>
+          <w:szCs w:val="24"/>
+        </w:rPr>
+      </w:pPr>
+    </w:p>
+    <w:p>
+      <w:pPr>
+        <w:pStyle w:val="Ttulo2"/>
+        <w:rPr>
+          <w:rFonts w:ascii="Arial" w:hAnsi="Arial" w:cs="Arial"/>
+          <w:color w:val="auto"/>
+          <w:sz w:val="24"/>
+          <w:szCs w:val="24"/>
+        </w:rPr>
+      </w:pPr>
+      <w:r>
+        <w:rPr>
+          <w:rFonts w:ascii="Arial" w:hAnsi="Arial" w:cs="Arial"/>
+          <w:color w:val="auto"/>
+          <w:sz w:val="24"/>
+          <w:szCs w:val="24"/>
+        </w:rPr>
+        <w:t>Traducción Jurada</w:t>
+      </w:r>
+    </w:p>
+    <w:p>
+      <w:pPr>
+        <w:rPr>
+          <w:rFonts w:ascii="Arial" w:hAnsi="Arial" w:cs="Arial"/>
+          <w:color w:val="auto"/>
+          <w:sz w:val="24"/>
+          <w:szCs w:val="24"/>
+        </w:rPr>
+      </w:pPr>
+    </w:p>
+    <w:p>
+      <w:pPr>
+        <w:pStyle w:val="Ttulo2"/>
+        <w:rPr>
+          <w:rFonts w:ascii="Arial" w:hAnsi="Arial" w:cs="Arial"/>
+          <w:color w:val="auto"/>
+          <w:sz w:val="24"/>
+          <w:szCs w:val="24"/>
+        </w:rPr>
+      </w:pPr>
+      <w:r>
+        <w:rPr>
+          <w:rFonts w:ascii="Arial" w:hAnsi="Arial" w:cs="Arial"/>
+          <w:color w:val="auto"/>
+          <w:sz w:val="24"/>
+          <w:szCs w:val="24"/>
+        </w:rPr>
+        <w:t>Traducción Jurídica</w:t>
+      </w:r>
+    </w:p>
+    <w:p>
+      <w:pPr>
+        <w:rPr>
+          <w:rFonts w:ascii="Arial" w:hAnsi="Arial" w:cs="Arial"/>
+          <w:color w:val="auto"/>
+          <w:sz w:val="24"/>
+          <w:szCs w:val="24"/>
+        </w:rPr>
+      </w:pPr>
+    </w:p>
+    <w:p>
+      <w:pPr>
+        <w:pStyle w:val="Ttulo2"/>
+        <w:rPr>
+          <w:rFonts w:ascii="Arial" w:hAnsi="Arial" w:cs="Arial"/>
+          <w:color w:val="auto"/>
+          <w:sz w:val="24"/>
+          <w:szCs w:val="24"/>
+        </w:rPr>
+      </w:pPr>
+      <w:r>
+        <w:rPr>
+          <w:rFonts w:ascii="Arial" w:hAnsi="Arial" w:cs="Arial"/>
+          <w:color w:val="auto"/>
+          <w:sz w:val="24"/>
+          <w:szCs w:val="24"/>
+        </w:rPr>
+        <w:lastRenderedPageBreak/>
+        <w:t>Traducción Económica</w:t>
+      </w:r>
+    </w:p>
+    <w:p>
+      <w:pPr>
+        <w:rPr>
+          <w:rFonts w:ascii="Arial" w:hAnsi="Arial" w:cs="Arial"/>
+          <w:color w:val="auto"/>
+          <w:sz w:val="24"/>
+          <w:szCs w:val="24"/>
+        </w:rPr>
+      </w:pPr>
+    </w:p>
+    <w:p>
+      <w:pPr>
+        <w:pStyle w:val="Ttulo2"/>
+        <w:rPr>
+          <w:rFonts w:ascii="Arial" w:hAnsi="Arial" w:cs="Arial"/>
+          <w:color w:val="auto"/>
+          <w:sz w:val="24"/>
+          <w:szCs w:val="24"/>
+        </w:rPr>
+      </w:pPr>
+      <w:r>
+        <w:rPr>
+          <w:rFonts w:ascii="Arial" w:hAnsi="Arial" w:cs="Arial"/>
+          <w:color w:val="auto"/>
+          <w:sz w:val="24"/>
+          <w:szCs w:val="24"/>
+        </w:rPr>
+        <w:t>Traducción Administrativa</w:t>
+      </w:r>
+    </w:p>
+    <w:p>
+      <w:pPr>
+        <w:rPr>
+          <w:rFonts w:ascii="Arial" w:hAnsi="Arial" w:cs="Arial"/>
+          <w:color w:val="auto"/>
+          <w:sz w:val="24"/>
+          <w:szCs w:val="24"/>
+        </w:rPr>
+      </w:pPr>
+    </w:p>
+    <w:p>
+      <w:pPr>
+        <w:pStyle w:val="Ttulo2"/>
+        <w:rPr>
+          <w:rFonts w:ascii="Arial" w:hAnsi="Arial" w:cs="Arial"/>
+          <w:color w:val="auto"/>
+          <w:sz w:val="24"/>
+          <w:szCs w:val="24"/>
+        </w:rPr>
+      </w:pPr>
+      <w:r>
+        <w:rPr>
+          <w:rFonts w:ascii="Arial" w:hAnsi="Arial" w:cs="Arial"/>
+          <w:color w:val="auto"/>
+          <w:sz w:val="24"/>
+          <w:szCs w:val="24"/>
+        </w:rPr>
+        <w:t>Contacto</w:t>
+      </w:r>
+    </w:p>
+    <w:p>
+      <w:pPr>
+        <w:rPr>
+          <w:rFonts w:ascii="Arial" w:hAnsi="Arial" w:cs="Arial"/>
+          <w:color w:val="auto"/>
+          <w:sz w:val="24"/>
+          <w:szCs w:val="24"/>
+        </w:rPr>
+      </w:pPr>
+    </w:p>
+    <w:p>
+      <w:pPr>
+        <w:rPr>
+          <w:rFonts w:ascii="Arial" w:hAnsi="Arial" w:cs="Arial"/>
+          <w:color w:val="auto"/>
+          <w:sz w:val="24"/>
+          <w:szCs w:val="24"/>
+        </w:rPr>
+        <w:sectPr>
+          <w:footerReference w:type="default" r:id="rId9"/>
+          <w:pgSz w:w="11907" w:h="16839"/>
+          <w:pgMar w:top="1152" w:right="1440" w:bottom="1440" w:left="1440" w:header="720" w:footer="720" w:gutter="0"/>
+          <w:cols w:space="720"/>
+          <w:titlePg/>
+          <w:docGrid w:linePitch="360"/>
+        </w:sectPr>
+      </w:pPr>
+    </w:p>
+    <w:p>
+      <w:pPr>
+        <w:rPr>
+          <w:rFonts w:ascii="Arial" w:hAnsi="Arial" w:cs="Arial"/>
+          <w:color w:val="auto"/>
+          <w:sz w:val="24"/>
+          <w:szCs w:val="24"/>
+        </w:rPr>
+      </w:pPr>
+      <w:r>
+        <w:rPr>
+          <w:rFonts w:ascii="Arial" w:hAnsi="Arial" w:cs="Arial"/>
+          <w:color w:val="auto"/>
+          <w:sz w:val="24"/>
+          <w:szCs w:val="24"/>
+        </w:rPr>
+        <w:t xml:space="preserve">¿Necesitas más información? </w:t>
+      </w:r>
+    </w:p>
+    <w:p>
+      <w:pPr>
+        <w:rPr>
+          <w:rFonts w:ascii="Arial" w:hAnsi="Arial" w:cs="Arial"/>
+          <w:color w:val="auto"/>
+          <w:sz w:val="24"/>
+          <w:szCs w:val="24"/>
+        </w:rPr>
+      </w:pPr>
+      <w:r>
+        <w:rPr>
+          <w:rFonts w:ascii="Arial" w:hAnsi="Arial" w:cs="Arial"/>
+          <w:color w:val="auto"/>
+          <w:sz w:val="24"/>
+          <w:szCs w:val="24"/>
+        </w:rPr>
+        <w:t xml:space="preserve">Escríbeme un correo, llámame o mándame un mensaje de </w:t>
+      </w:r>
+      <w:proofErr w:type="spellStart"/>
+      <w:r>
+        <w:rPr>
+          <w:rFonts w:ascii="Arial" w:hAnsi="Arial" w:cs="Arial"/>
+          <w:color w:val="auto"/>
+          <w:sz w:val="24"/>
+          <w:szCs w:val="24"/>
+        </w:rPr>
+        <w:t>Whatsapp</w:t>
+      </w:r>
+      <w:proofErr w:type="spellEnd"/>
+      <w:r>
+        <w:rPr>
+          <w:rFonts w:ascii="Arial" w:hAnsi="Arial" w:cs="Arial"/>
+          <w:color w:val="auto"/>
+          <w:sz w:val="24"/>
+          <w:szCs w:val="24"/>
+        </w:rPr>
+        <w:t xml:space="preserve"> y te responderé lo antes posible.</w:t>
+      </w:r>
+    </w:p>
+    <w:p>
+      <w:pPr>
+        <w:rPr>
+          <w:rFonts w:ascii="Arial" w:hAnsi="Arial" w:cs="Arial"/>
+          <w:color w:val="auto"/>
+          <w:sz w:val="24"/>
+          <w:szCs w:val="24"/>
+        </w:rPr>
+      </w:pPr>
+    </w:p>
+    <w:p>
+      <w:pPr>
+        <w:rPr>
+          <w:rFonts w:ascii="Arial" w:hAnsi="Arial" w:cs="Arial"/>
+          <w:color w:val="auto"/>
+          <w:sz w:val="24"/>
+          <w:szCs w:val="24"/>
+        </w:rPr>
+      </w:pPr>
+    </w:p>
+    <w:p>
+      <w:pPr>
+        <w:rPr>
+          <w:rFonts w:ascii="Arial" w:hAnsi="Arial" w:cs="Arial"/>
+          <w:color w:val="auto"/>
+          <w:sz w:val="24"/>
+          <w:szCs w:val="24"/>
+        </w:rPr>
+      </w:pPr>
+      <w:r>
+        <w:rPr>
+          <w:rFonts w:ascii="Arial" w:hAnsi="Arial" w:cs="Arial"/>
+          <w:color w:val="auto"/>
+          <w:sz w:val="24"/>
+          <w:szCs w:val="24"/>
+        </w:rPr>
+        <w:t>Malena Martínez Díez</w:t>
+      </w:r>
+    </w:p>
+    <w:p>
+      <w:pPr>
+        <w:rPr>
+          <w:rFonts w:ascii="Arial" w:hAnsi="Arial" w:cs="Arial"/>
+          <w:color w:val="auto"/>
+          <w:sz w:val="24"/>
+          <w:szCs w:val="24"/>
+        </w:rPr>
+      </w:pPr>
+      <w:r>
+        <w:rPr>
+          <w:rFonts w:ascii="Arial" w:hAnsi="Arial" w:cs="Arial"/>
+          <w:color w:val="auto"/>
+          <w:sz w:val="24"/>
+          <w:szCs w:val="24"/>
+        </w:rPr>
+        <w:t>(dibujo sobre) malena.traducete@gmail.com</w:t>
+      </w:r>
+    </w:p>
+    <w:p>
+      <w:pPr>
+        <w:rPr>
+          <w:rFonts w:ascii="Arial" w:hAnsi="Arial" w:cs="Arial"/>
+          <w:color w:val="auto"/>
+          <w:sz w:val="24"/>
+          <w:szCs w:val="24"/>
+        </w:rPr>
+      </w:pPr>
+      <w:r>
+        <w:rPr>
+          <w:rFonts w:ascii="Arial" w:hAnsi="Arial" w:cs="Arial"/>
+          <w:color w:val="auto"/>
+          <w:sz w:val="24"/>
+          <w:szCs w:val="24"/>
+        </w:rPr>
+        <w:t>(dibujo teléfono) +34 646894066</w:t>
+      </w:r>
+    </w:p>
+    <w:p>
+      <w:pPr>
+        <w:rPr>
+          <w:rFonts w:ascii="Arial" w:hAnsi="Arial" w:cs="Arial"/>
+          <w:color w:val="auto"/>
+          <w:sz w:val="24"/>
+          <w:szCs w:val="24"/>
+        </w:rPr>
+        <w:sectPr>
+          <w:type w:val="continuous"/>
+          <w:pgSz w:w="11907" w:h="16839"/>
+          <w:pgMar w:top="1152" w:right="1440" w:bottom="1440" w:left="1440" w:header="720" w:footer="720" w:gutter="0"/>
+          <w:cols w:num="2" w:space="720"/>
+          <w:titlePg/>
+          <w:docGrid w:linePitch="360"/>
+        </w:sectPr>
+      </w:pPr>
+      <w:r>
+        <w:rPr>
+          <w:rFonts w:ascii="Arial" w:hAnsi="Arial" w:cs="Arial"/>
+          <w:color w:val="auto"/>
+          <w:sz w:val="24"/>
+          <w:szCs w:val="24"/>
+        </w:rPr>
+        <w:t xml:space="preserve">(dibujo de localización, </w:t>
+      </w:r>
+      <w:proofErr w:type="gramStart"/>
+      <w:r>
+        <w:rPr>
+          <w:rFonts w:ascii="Arial" w:hAnsi="Arial" w:cs="Arial"/>
+          <w:color w:val="auto"/>
+          <w:sz w:val="24"/>
+          <w:szCs w:val="24"/>
+        </w:rPr>
+        <w:t>tipo )</w:t>
+      </w:r>
+      <w:proofErr w:type="gramEnd"/>
+      <w:r>
+        <w:rPr>
+          <w:rFonts w:ascii="Arial" w:hAnsi="Arial" w:cs="Arial"/>
+          <w:color w:val="auto"/>
+          <w:sz w:val="24"/>
+          <w:szCs w:val="24"/>
+        </w:rPr>
+        <w:t xml:space="preserve"> Burgos, España</w:t>
+      </w:r>
+    </w:p>
+    <w:p>
+      <w:pPr>
+        <w:rPr>
+          <w:rFonts w:ascii="Arial" w:hAnsi="Arial" w:cs="Arial"/>
+          <w:color w:val="auto"/>
+          <w:sz w:val="24"/>
+          <w:szCs w:val="24"/>
+        </w:rPr>
+      </w:pPr>
+    </w:p>
+    <w:p>
+      <w:pPr>
+        <w:rPr>
+          <w:rFonts w:ascii="Arial" w:hAnsi="Arial" w:cs="Arial"/>
+          <w:color w:val="auto"/>
+          <w:sz w:val="24"/>
+          <w:szCs w:val="24"/>
+        </w:rPr>
+      </w:pPr>
+    </w:p>
+    <w:p>
+      <w:pPr>
+        <w:rPr>
+          <w:rFonts w:ascii="Arial" w:hAnsi="Arial" w:cs="Arial"/>
+          <w:color w:val="auto"/>
+          <w:sz w:val="24"/>
+          <w:szCs w:val="24"/>
+        </w:rPr>
+      </w:pPr>
+      <w:hyperlink r:id="rId10" w:history="1">
+        <w:r>
+          <w:rPr>
+            <w:rStyle w:val="Hipervnculo"/>
+            <w:rFonts w:ascii="Arial" w:hAnsi="Arial" w:cs="Arial"/>
+            <w:color w:val="auto"/>
+            <w:sz w:val="24"/>
+            <w:szCs w:val="24"/>
+          </w:rPr>
+          <w:t>https://fonts.google.com/specimen/Roboto?preview.text=TraduceMe&amp;preview.text_type=custom</w:t>
+        </w:r>
+      </w:hyperlink>
+      <w:r>
+        <w:rPr>
+          <w:rFonts w:ascii="Arial" w:hAnsi="Arial" w:cs="Arial"/>
+          <w:color w:val="auto"/>
+          <w:sz w:val="24"/>
+          <w:szCs w:val="24"/>
+        </w:rPr>
+        <w:t xml:space="preserve"> para texto</w:t>
+      </w:r>
+    </w:p>
+    <w:p>
+      <w:pPr>
+        <w:rPr>
+          <w:rFonts w:ascii="Arial" w:hAnsi="Arial" w:cs="Arial"/>
+          <w:color w:val="auto"/>
+          <w:sz w:val="24"/>
+          <w:szCs w:val="24"/>
+        </w:rPr>
+      </w:pPr>
+      <w:r>
+        <w:rPr>
+          <w:rFonts w:ascii="Arial" w:hAnsi="Arial" w:cs="Arial"/>
+          <w:color w:val="auto"/>
+          <w:sz w:val="24"/>
+          <w:szCs w:val="24"/>
+        </w:rPr>
+        <w:br w:type="page"/>
+      </w:r>
+    </w:p>
+    <w:p>
+      <w:pPr>
+        <w:rPr>
+          <w:b/>
+          <w:bCs/>
+          <w:color w:val="C00000"/>
+        </w:rPr>
+      </w:pPr>
+      <w:r>
+        <w:rPr>
+          <w:b/>
+          <w:bCs/>
+          <w:color w:val="C00000"/>
+        </w:rPr>
+        <w:lastRenderedPageBreak/>
+        <w:t>En apartado traducciones</w:t>
+      </w:r>
+    </w:p>
+    <w:p>
+      <w:pPr>
+        <w:rPr>
+          <w:b/>
+          <w:bCs/>
+          <w:color w:val="C00000"/>
+        </w:rPr>
+      </w:pPr>
+      <w:proofErr w:type="spellStart"/>
+      <w:r>
+        <w:rPr>
+          <w:b/>
+          <w:bCs/>
+          <w:color w:val="C00000"/>
+        </w:rPr>
+        <w:t>Traduccion</w:t>
+      </w:r>
+      <w:proofErr w:type="spellEnd"/>
+      <w:r>
+        <w:rPr>
+          <w:b/>
+          <w:bCs/>
+          <w:color w:val="C00000"/>
+        </w:rPr>
+        <w:t xml:space="preserve"> jurada</w:t>
+      </w:r>
+      <w:r>
+        <w:rPr>
+          <w:b/>
+          <w:bCs/>
+          <w:color w:val="C00000"/>
+        </w:rPr>
+        <w:t>/económica/…</w:t>
+      </w:r>
+      <w:r>
+        <w:rPr>
+          <w:b/>
+          <w:bCs/>
+          <w:color w:val="C00000"/>
+        </w:rPr>
+        <w:t xml:space="preserve"> (con una foto de fondo)</w:t>
+      </w:r>
+    </w:p>
+    <w:p>
+      <w:pPr>
+        <w:rPr>
+          <w:b/>
+          <w:bCs/>
+        </w:rPr>
+      </w:pPr>
+    </w:p>
+    <w:p>
+      <w:r>
+        <w:t>La traducción jurada</w:t>
+      </w:r>
+      <w:r>
+        <w:t>/eco/…</w:t>
+      </w:r>
+      <w:r>
+        <w:t xml:space="preserve">                          FOTO</w:t>
+      </w:r>
+    </w:p>
+    <w:p>
+      <w:r>
+        <w:t>Patatán</w:t>
+      </w:r>
       <w:r>
         <w:t xml:space="preserve"> </w:t>
       </w:r>
-    </w:p>
-    <w:p>
-      <w:pPr>
-        <w:pStyle w:val="Listaconnmeros"/>
-      </w:pPr>
-      <w:r>
+      <w:proofErr w:type="spellStart"/>
+      <w:r>
+        <w:t>gsdffffffffffffffffffgdsfg</w:t>
+      </w:r>
+      <w:proofErr w:type="spellEnd"/>
+    </w:p>
+    <w:p>
+      <w:proofErr w:type="spellStart"/>
+      <w:r>
+        <w:t>ASKD</w:t>
+      </w:r>
+      <w:r>
+        <w:t>sdfgsdfgdsfgd</w:t>
+      </w:r>
+      <w:proofErr w:type="spellEnd"/>
+    </w:p>
+    <w:p>
+      <w:proofErr w:type="spellStart"/>
+      <w:r>
+        <w:t>AS</w:t>
+      </w:r>
+      <w:r>
+        <w:t>sfgdsfgsdfg</w:t>
+      </w:r>
+      <w:proofErr w:type="spellEnd"/>
+    </w:p>
+    <w:p>
+      <w:proofErr w:type="spellStart"/>
+      <w:r>
+        <w:t>DSD</w:t>
+      </w:r>
+      <w:r>
+        <w:t>dsdfgsdfgfg</w:t>
+      </w:r>
+      <w:proofErr w:type="spellEnd"/>
+    </w:p>
+    <w:p>
+      <w:pPr>
+        <w:rPr>
+          <w:color w:val="FFFFFF" w:themeColor="background1"/>
+        </w:rPr>
+      </w:pPr>
+    </w:p>
+    <w:p>
+      <w:pPr>
+        <w:rPr>
+          <w:color w:val="FFFFFF" w:themeColor="background1"/>
+        </w:rPr>
+      </w:pPr>
+      <w:proofErr w:type="spellStart"/>
+      <w:r>
+        <w:rPr>
+          <w:color w:val="FFFFFF" w:themeColor="background1"/>
+          <w:highlight w:val="darkRed"/>
+        </w:rPr>
+        <w:t>Píde</w:t>
+      </w:r>
+      <w:proofErr w:type="spellEnd"/>
+      <w:r>
+        <w:rPr>
+          <w:color w:val="FFFFFF" w:themeColor="background1"/>
+          <w:highlight w:val="darkRed"/>
+        </w:rPr>
+        <w:t xml:space="preserve"> tu presupuesto</w:t>
+      </w:r>
+    </w:p>
+    <w:p>
+      <w:pPr>
+        <w:rPr>
+          <w:color w:val="FFFFFF" w:themeColor="background1"/>
+        </w:rPr>
+      </w:pPr>
+    </w:p>
+    <w:p>
+      <w:pPr>
+        <w:jc w:val="center"/>
+        <w:rPr>
+          <w:b/>
+          <w:bCs/>
+          <w:color w:val="C00000"/>
+        </w:rPr>
+      </w:pPr>
+      <w:r>
+        <w:rPr>
+          <w:b/>
+          <w:bCs/>
+          <w:color w:val="C00000"/>
+        </w:rPr>
+        <w:t>¿Qué otros servicios</w:t>
+      </w:r>
+      <w:r>
+        <w:rPr>
+          <w:b/>
+          <w:bCs/>
+          <w:color w:val="C00000"/>
+        </w:rPr>
+        <w:t xml:space="preserve"> se ofrecen</w:t>
+      </w:r>
+      <w:r>
+        <w:rPr>
+          <w:b/>
+          <w:bCs/>
+          <w:color w:val="C00000"/>
+        </w:rPr>
+        <w:t>?</w:t>
+      </w:r>
+    </w:p>
+    <w:p>
+      <w:pPr>
+        <w:jc w:val="center"/>
+        <w:rPr>
+          <w:rFonts w:ascii="Arial" w:hAnsi="Arial" w:cs="Arial"/>
+          <w:bCs/>
+          <w:color w:val="auto"/>
+          <w:spacing w:val="8"/>
+          <w:sz w:val="24"/>
+          <w:szCs w:val="24"/>
+          <w:shd w:val="clear" w:color="auto" w:fill="FFFFFF"/>
+        </w:rPr>
+      </w:pPr>
+      <w:hyperlink r:id="rId11" w:history="1">
+        <w:r>
+          <w:rPr>
+            <w:rStyle w:val="Hipervnculo"/>
+            <w:rFonts w:ascii="Arial" w:hAnsi="Arial" w:cs="Arial"/>
+            <w:bCs/>
+            <w:color w:val="auto"/>
+            <w:spacing w:val="8"/>
+            <w:sz w:val="24"/>
+            <w:szCs w:val="24"/>
+            <w:u w:val="none"/>
+            <w:bdr w:val="none" w:sz="0" w:space="0" w:color="auto" w:frame="1"/>
+          </w:rPr>
+          <w:t>T</w:t>
+        </w:r>
+      </w:hyperlink>
+      <w:r>
+        <w:rPr>
+          <w:rFonts w:ascii="Arial" w:hAnsi="Arial" w:cs="Arial"/>
+          <w:bCs/>
+          <w:color w:val="auto"/>
+          <w:spacing w:val="8"/>
+          <w:sz w:val="24"/>
+          <w:szCs w:val="24"/>
+          <w:shd w:val="clear" w:color="auto" w:fill="FFFFFF"/>
+        </w:rPr>
+        <w:t xml:space="preserve">raducción de páginas web y </w:t>
+      </w:r>
+      <w:proofErr w:type="gramStart"/>
+      <w:r>
+        <w:rPr>
+          <w:rFonts w:ascii="Arial" w:hAnsi="Arial" w:cs="Arial"/>
+          <w:bCs/>
+          <w:color w:val="auto"/>
+          <w:spacing w:val="8"/>
+          <w:sz w:val="24"/>
+          <w:szCs w:val="24"/>
+          <w:shd w:val="clear" w:color="auto" w:fill="FFFFFF"/>
+        </w:rPr>
+        <w:t>softwar</w:t>
+      </w:r>
+      <w:r>
+        <w:rPr>
+          <w:rFonts w:ascii="Arial" w:hAnsi="Arial" w:cs="Arial"/>
+          <w:bCs/>
+          <w:color w:val="auto"/>
+          <w:spacing w:val="8"/>
+          <w:sz w:val="24"/>
+          <w:szCs w:val="24"/>
+          <w:shd w:val="clear" w:color="auto" w:fill="FFFFFF"/>
+        </w:rPr>
+        <w:t xml:space="preserve">e </w:t>
+      </w:r>
+      <w:r>
+        <w:rPr>
+          <w:rFonts w:ascii="Arial" w:hAnsi="Arial" w:cs="Arial"/>
+          <w:color w:val="666666"/>
+          <w:spacing w:val="8"/>
+          <w:shd w:val="clear" w:color="auto" w:fill="FFFFFF"/>
+        </w:rPr>
+        <w:t>»</w:t>
+      </w:r>
+      <w:proofErr w:type="gramEnd"/>
+      <w:r>
+        <w:rPr>
+          <w:rFonts w:ascii="Arial" w:hAnsi="Arial" w:cs="Arial"/>
+          <w:b/>
+          <w:bCs/>
+          <w:color w:val="auto"/>
+          <w:spacing w:val="8"/>
+          <w:sz w:val="24"/>
+          <w:szCs w:val="24"/>
+          <w:shd w:val="clear" w:color="auto" w:fill="FFFFFF"/>
+        </w:rPr>
         <w:t xml:space="preserve"> </w:t>
       </w:r>
-    </w:p>
-    <w:p>
-      <w:pPr>
-        <w:pStyle w:val="Listaconnmeros"/>
-      </w:pPr>
-      <w:r>
+      <w:r>
+        <w:rPr>
+          <w:rFonts w:ascii="Arial" w:hAnsi="Arial" w:cs="Arial"/>
+          <w:bCs/>
+          <w:color w:val="auto"/>
+          <w:spacing w:val="8"/>
+          <w:sz w:val="24"/>
+          <w:szCs w:val="24"/>
+          <w:shd w:val="clear" w:color="auto" w:fill="FFFFFF"/>
+        </w:rPr>
+        <w:t>Transcripción y subtitulación</w:t>
+      </w:r>
+      <w:r>
+        <w:rPr>
+          <w:rFonts w:ascii="Arial" w:hAnsi="Arial" w:cs="Arial"/>
+          <w:bCs/>
+          <w:color w:val="auto"/>
+          <w:spacing w:val="8"/>
+          <w:sz w:val="24"/>
+          <w:szCs w:val="24"/>
+          <w:shd w:val="clear" w:color="auto" w:fill="FFFFFF"/>
+        </w:rPr>
         <w:t xml:space="preserve"> </w:t>
       </w:r>
-    </w:p>
-    <w:p>
-      <w:pPr>
-        <w:pStyle w:val="Listaconnmeros"/>
-      </w:pPr>
-      <w:r>
+      <w:r>
+        <w:rPr>
+          <w:rFonts w:ascii="Arial" w:hAnsi="Arial" w:cs="Arial"/>
+          <w:color w:val="666666"/>
+          <w:spacing w:val="8"/>
+          <w:shd w:val="clear" w:color="auto" w:fill="FFFFFF"/>
+        </w:rPr>
+        <w:t>»</w:t>
+      </w:r>
+    </w:p>
+    <w:p>
+      <w:pPr>
+        <w:jc w:val="center"/>
+        <w:rPr>
+          <w:rFonts w:ascii="Arial" w:hAnsi="Arial" w:cs="Arial"/>
+          <w:bCs/>
+          <w:color w:val="auto"/>
+          <w:spacing w:val="8"/>
+          <w:sz w:val="24"/>
+          <w:szCs w:val="24"/>
+          <w:shd w:val="clear" w:color="auto" w:fill="FFFFFF"/>
+        </w:rPr>
+      </w:pPr>
+      <w:r>
+        <w:rPr>
+          <w:rFonts w:ascii="Arial" w:hAnsi="Arial" w:cs="Arial"/>
+          <w:bCs/>
+          <w:color w:val="auto"/>
+          <w:spacing w:val="8"/>
+          <w:sz w:val="24"/>
+          <w:szCs w:val="24"/>
+          <w:shd w:val="clear" w:color="auto" w:fill="FFFFFF"/>
+        </w:rPr>
+        <w:t xml:space="preserve">Corrección de </w:t>
+      </w:r>
+      <w:proofErr w:type="gramStart"/>
+      <w:r>
+        <w:rPr>
+          <w:rFonts w:ascii="Arial" w:hAnsi="Arial" w:cs="Arial"/>
+          <w:bCs/>
+          <w:color w:val="auto"/>
+          <w:spacing w:val="8"/>
+          <w:sz w:val="24"/>
+          <w:szCs w:val="24"/>
+          <w:shd w:val="clear" w:color="auto" w:fill="FFFFFF"/>
+        </w:rPr>
+        <w:t>textos</w:t>
+      </w:r>
+      <w:r>
+        <w:rPr>
+          <w:rFonts w:ascii="Arial" w:hAnsi="Arial" w:cs="Arial"/>
+          <w:bCs/>
+          <w:color w:val="auto"/>
+          <w:spacing w:val="8"/>
+          <w:sz w:val="24"/>
+          <w:szCs w:val="24"/>
+          <w:shd w:val="clear" w:color="auto" w:fill="FFFFFF"/>
+        </w:rPr>
         <w:t xml:space="preserve"> </w:t>
       </w:r>
-    </w:p>
-    <w:p>
-      <w:pPr>
-        <w:pStyle w:val="Listaconnmeros"/>
-      </w:pPr>
-    </w:p>
-    <w:p>
-      <w:pPr>
-        <w:pStyle w:val="Ttulo2"/>
-      </w:pPr>
-      <w:r>
-        <w:t>Sobre mí</w:t>
-      </w:r>
-    </w:p>
-    <w:p/>
-    <w:p>
-      <w:pPr>
-        <w:pStyle w:val="Ttulo2"/>
-      </w:pPr>
-      <w:r>
-        <w:t>Traducción</w:t>
-      </w:r>
-    </w:p>
-    <w:p>
-      <w:pPr>
-        <w:pStyle w:val="Encabezado"/>
-      </w:pPr>
-      <w:r>
-        <w:t>Texto introducción:</w:t>
-      </w:r>
-    </w:p>
-    <w:p>
-      <w:pPr>
-        <w:pStyle w:val="Encabezado"/>
-      </w:pPr>
-    </w:p>
-    <w:p>
-      <w:pPr>
-        <w:pStyle w:val="Encabezado"/>
-      </w:pPr>
-      <w:r>
-        <w:t>Resumen</w:t>
-      </w:r>
-      <w:r>
-        <w:t xml:space="preserve"> Jurada</w:t>
-      </w:r>
-      <w:r>
-        <w:t>:</w:t>
-      </w:r>
-    </w:p>
-    <w:p>
-      <w:pPr>
-        <w:pStyle w:val="Encabezado"/>
-      </w:pPr>
-    </w:p>
-    <w:p>
-      <w:pPr>
-        <w:pStyle w:val="Encabezado"/>
-      </w:pPr>
-      <w:r>
-        <w:t>Resumen Jurídica</w:t>
-      </w:r>
-      <w:r>
-        <w:t>:</w:t>
-      </w:r>
-    </w:p>
-    <w:p>
-      <w:pPr>
-        <w:pStyle w:val="Encabezado"/>
-      </w:pPr>
-    </w:p>
-    <w:p>
-      <w:pPr>
-        <w:pStyle w:val="Encabezado"/>
-      </w:pPr>
-      <w:r>
-        <w:t>Resumen Económica:</w:t>
-      </w:r>
-    </w:p>
-    <w:p>
-      <w:pPr>
-        <w:pStyle w:val="Encabezado"/>
-      </w:pPr>
-    </w:p>
-    <w:p>
-      <w:pPr>
-        <w:pStyle w:val="Encabezado"/>
-      </w:pPr>
-      <w:r>
-        <w:t>Resumen Administrativa:</w:t>
-      </w:r>
-    </w:p>
-    <w:p/>
-    <w:p>
-      <w:pPr>
-        <w:pStyle w:val="Ttulo2"/>
-      </w:pPr>
-      <w:r>
-        <w:t>Traducción Jurada</w:t>
-      </w:r>
-    </w:p>
-    <w:p/>
-    <w:p>
-      <w:pPr>
-        <w:pStyle w:val="Ttulo2"/>
-      </w:pPr>
-      <w:r>
-        <w:lastRenderedPageBreak/>
-        <w:t xml:space="preserve">Traducción </w:t>
-      </w:r>
-      <w:r>
-        <w:t>Jurídica</w:t>
-      </w:r>
-    </w:p>
-    <w:p/>
-    <w:p>
-      <w:pPr>
-        <w:pStyle w:val="Ttulo2"/>
-      </w:pPr>
-      <w:r>
-        <w:t xml:space="preserve">Traducción </w:t>
-      </w:r>
-      <w:r>
-        <w:t>Económica</w:t>
-      </w:r>
-    </w:p>
-    <w:p/>
-    <w:p>
-      <w:pPr>
-        <w:pStyle w:val="Ttulo2"/>
-      </w:pPr>
-      <w:r>
-        <w:t xml:space="preserve">Traducción </w:t>
-      </w:r>
-      <w:r>
-        <w:t>Administrativa</w:t>
-      </w:r>
-    </w:p>
-    <w:p/>
-    <w:p>
-      <w:pPr>
-        <w:pStyle w:val="Ttulo2"/>
-      </w:pPr>
-      <w:r>
-        <w:t>Contacto</w:t>
-      </w:r>
-    </w:p>
-    <w:p>
-      <w:bookmarkStart w:id="0" w:name="_GoBack"/>
-      <w:bookmarkEnd w:id="0"/>
+      <w:r>
+        <w:rPr>
+          <w:rFonts w:ascii="Arial" w:hAnsi="Arial" w:cs="Arial"/>
+          <w:color w:val="666666"/>
+          <w:spacing w:val="8"/>
+          <w:shd w:val="clear" w:color="auto" w:fill="FFFFFF"/>
+        </w:rPr>
+        <w:t>»</w:t>
+      </w:r>
+      <w:proofErr w:type="gramEnd"/>
+      <w:r>
+        <w:rPr>
+          <w:rFonts w:ascii="Arial" w:hAnsi="Arial" w:cs="Arial"/>
+          <w:bCs/>
+          <w:color w:val="auto"/>
+          <w:spacing w:val="8"/>
+          <w:sz w:val="24"/>
+          <w:szCs w:val="24"/>
+          <w:shd w:val="clear" w:color="auto" w:fill="FFFFFF"/>
+        </w:rPr>
+        <w:t xml:space="preserve"> Revisión de traducciones de terceros</w:t>
+      </w:r>
+      <w:r>
+        <w:rPr>
+          <w:rFonts w:ascii="Arial" w:hAnsi="Arial" w:cs="Arial"/>
+          <w:bCs/>
+          <w:color w:val="auto"/>
+          <w:spacing w:val="8"/>
+          <w:sz w:val="24"/>
+          <w:szCs w:val="24"/>
+          <w:shd w:val="clear" w:color="auto" w:fill="FFFFFF"/>
+        </w:rPr>
+        <w:t xml:space="preserve"> </w:t>
+      </w:r>
+      <w:r>
+        <w:rPr>
+          <w:rFonts w:ascii="Arial" w:hAnsi="Arial" w:cs="Arial"/>
+          <w:bCs/>
+          <w:color w:val="auto"/>
+          <w:spacing w:val="8"/>
+          <w:sz w:val="24"/>
+          <w:szCs w:val="24"/>
+          <w:shd w:val="clear" w:color="auto" w:fill="FFFFFF"/>
+        </w:rPr>
+        <w:t xml:space="preserve">» </w:t>
+      </w:r>
+    </w:p>
+    <w:p>
+      <w:pPr>
+        <w:jc w:val="center"/>
+        <w:rPr>
+          <w:rFonts w:ascii="Arial" w:hAnsi="Arial" w:cs="Arial"/>
+          <w:bCs/>
+          <w:color w:val="auto"/>
+          <w:spacing w:val="8"/>
+          <w:sz w:val="24"/>
+          <w:szCs w:val="24"/>
+          <w:shd w:val="clear" w:color="auto" w:fill="FFFFFF"/>
+        </w:rPr>
+      </w:pPr>
+      <w:r>
+        <w:rPr>
+          <w:rFonts w:ascii="Arial" w:hAnsi="Arial" w:cs="Arial"/>
+          <w:bCs/>
+          <w:color w:val="auto"/>
+          <w:spacing w:val="8"/>
+          <w:sz w:val="24"/>
+          <w:szCs w:val="24"/>
+          <w:shd w:val="clear" w:color="auto" w:fill="FFFFFF"/>
+        </w:rPr>
+        <w:t xml:space="preserve">Creación de bases </w:t>
+      </w:r>
+      <w:proofErr w:type="gramStart"/>
+      <w:r>
+        <w:rPr>
+          <w:rFonts w:ascii="Arial" w:hAnsi="Arial" w:cs="Arial"/>
+          <w:bCs/>
+          <w:color w:val="auto"/>
+          <w:spacing w:val="8"/>
+          <w:sz w:val="24"/>
+          <w:szCs w:val="24"/>
+          <w:shd w:val="clear" w:color="auto" w:fill="FFFFFF"/>
+        </w:rPr>
+        <w:t xml:space="preserve">termológicas </w:t>
+      </w:r>
+      <w:r>
+        <w:rPr>
+          <w:rFonts w:ascii="Arial" w:hAnsi="Arial" w:cs="Arial"/>
+          <w:bCs/>
+          <w:color w:val="auto"/>
+          <w:spacing w:val="8"/>
+          <w:sz w:val="24"/>
+          <w:szCs w:val="24"/>
+          <w:shd w:val="clear" w:color="auto" w:fill="FFFFFF"/>
+        </w:rPr>
+        <w:t>»</w:t>
+      </w:r>
+      <w:proofErr w:type="gramEnd"/>
+      <w:r>
+        <w:rPr>
+          <w:rFonts w:ascii="Arial" w:hAnsi="Arial" w:cs="Arial"/>
+          <w:bCs/>
+          <w:color w:val="auto"/>
+          <w:spacing w:val="8"/>
+          <w:sz w:val="24"/>
+          <w:szCs w:val="24"/>
+          <w:shd w:val="clear" w:color="auto" w:fill="FFFFFF"/>
+        </w:rPr>
+        <w:t xml:space="preserve"> Creación de memorias de traducción </w:t>
+      </w:r>
+      <w:r>
+        <w:rPr>
+          <w:rFonts w:ascii="Arial" w:hAnsi="Arial" w:cs="Arial"/>
+          <w:bCs/>
+          <w:color w:val="auto"/>
+          <w:spacing w:val="8"/>
+          <w:sz w:val="24"/>
+          <w:szCs w:val="24"/>
+          <w:shd w:val="clear" w:color="auto" w:fill="FFFFFF"/>
+        </w:rPr>
+        <w:t>»</w:t>
+      </w:r>
+    </w:p>
+    <w:p>
+      <w:pPr>
+        <w:jc w:val="center"/>
+        <w:rPr>
+          <w:rFonts w:ascii="Arial" w:hAnsi="Arial" w:cs="Arial"/>
+          <w:bCs/>
+          <w:color w:val="auto"/>
+          <w:spacing w:val="8"/>
+          <w:sz w:val="24"/>
+          <w:szCs w:val="24"/>
+          <w:shd w:val="clear" w:color="auto" w:fill="FFFFFF"/>
+        </w:rPr>
+      </w:pPr>
+      <w:r>
+        <w:rPr>
+          <w:rFonts w:ascii="Arial" w:hAnsi="Arial" w:cs="Arial"/>
+          <w:bCs/>
+          <w:color w:val="auto"/>
+          <w:spacing w:val="8"/>
+          <w:sz w:val="24"/>
+          <w:szCs w:val="24"/>
+          <w:shd w:val="clear" w:color="auto" w:fill="FFFFFF"/>
+        </w:rPr>
+        <w:t>Asesoramiento lingüístico</w:t>
+      </w:r>
+    </w:p>
+    <w:p>
+      <w:pPr>
+        <w:jc w:val="center"/>
+        <w:rPr>
+          <w:rFonts w:ascii="Arial" w:hAnsi="Arial" w:cs="Arial"/>
+          <w:bCs/>
+          <w:color w:val="auto"/>
+          <w:spacing w:val="8"/>
+          <w:sz w:val="24"/>
+          <w:szCs w:val="24"/>
+          <w:shd w:val="clear" w:color="auto" w:fill="FFFFFF"/>
+        </w:rPr>
+      </w:pPr>
+      <w:r>
+        <w:rPr>
+          <w:rFonts w:ascii="Arial" w:hAnsi="Arial" w:cs="Arial"/>
+          <w:bCs/>
+          <w:color w:val="auto"/>
+          <w:spacing w:val="8"/>
+          <w:sz w:val="24"/>
+          <w:szCs w:val="24"/>
+          <w:shd w:val="clear" w:color="auto" w:fill="FFFFFF"/>
+        </w:rPr>
+        <w:t>(links)</w:t>
+      </w:r>
+    </w:p>
+    <w:p>
+      <w:pPr>
+        <w:rPr>
+          <w:rFonts w:ascii="Arial" w:hAnsi="Arial" w:cs="Arial"/>
+          <w:bCs/>
+          <w:color w:val="auto"/>
+          <w:spacing w:val="8"/>
+          <w:sz w:val="24"/>
+          <w:szCs w:val="24"/>
+          <w:shd w:val="clear" w:color="auto" w:fill="FFFFFF"/>
+        </w:rPr>
+      </w:pPr>
+    </w:p>
+    <w:p>
+      <w:pPr>
+        <w:rPr>
+          <w:rFonts w:ascii="Arial" w:hAnsi="Arial" w:cs="Arial"/>
+          <w:bCs/>
+          <w:color w:val="auto"/>
+          <w:spacing w:val="8"/>
+          <w:sz w:val="24"/>
+          <w:szCs w:val="24"/>
+          <w:shd w:val="clear" w:color="auto" w:fill="FFFFFF"/>
+        </w:rPr>
+      </w:pPr>
+    </w:p>
+    <w:p>
+      <w:pPr>
+        <w:rPr>
+          <w:rFonts w:ascii="Arial" w:hAnsi="Arial" w:cs="Arial"/>
+          <w:bCs/>
+          <w:color w:val="auto"/>
+          <w:spacing w:val="8"/>
+          <w:sz w:val="24"/>
+          <w:szCs w:val="24"/>
+          <w:shd w:val="clear" w:color="auto" w:fill="FFFFFF"/>
+        </w:rPr>
+      </w:pPr>
+      <w:r>
+        <w:rPr>
+          <w:rFonts w:ascii="Arial" w:hAnsi="Arial" w:cs="Arial"/>
+          <w:bCs/>
+          <w:color w:val="auto"/>
+          <w:spacing w:val="8"/>
+          <w:sz w:val="24"/>
+          <w:szCs w:val="24"/>
+          <w:shd w:val="clear" w:color="auto" w:fill="FFFFFF"/>
+        </w:rPr>
+        <w:t>PIE DE PÁGINA</w:t>
+      </w:r>
+    </w:p>
+    <w:p>
+      <w:pPr>
+        <w:rPr>
+          <w:rFonts w:ascii="Arial" w:hAnsi="Arial" w:cs="Arial"/>
+          <w:bCs/>
+          <w:color w:val="auto"/>
+          <w:spacing w:val="8"/>
+          <w:sz w:val="24"/>
+          <w:szCs w:val="24"/>
+          <w:shd w:val="clear" w:color="auto" w:fill="FFFFFF"/>
+        </w:rPr>
+      </w:pPr>
+    </w:p>
+    <w:p>
+      <w:pPr>
+        <w:rPr>
+          <w:rFonts w:ascii="Arial" w:hAnsi="Arial" w:cs="Arial"/>
+          <w:color w:val="auto"/>
+          <w:sz w:val="24"/>
+          <w:szCs w:val="24"/>
+        </w:rPr>
+      </w:pPr>
     </w:p>
     <w:sectPr>
-      <w:headerReference w:type="even" r:id="rId7"/>
-      <w:headerReference w:type="default" r:id="rId8"/>
-      <w:footerReference w:type="even" r:id="rId9"/>
-      <w:footerReference w:type="default" r:id="rId10"/>
-      <w:headerReference w:type="first" r:id="rId11"/>
-      <w:footerReference w:type="first" r:id="rId12"/>
+      <w:type w:val="continuous"/>
       <w:pgSz w:w="11907" w:h="16839"/>
       <w:pgMar w:top="1152" w:right="1440" w:bottom="1440" w:left="1440" w:header="720" w:footer="720" w:gutter="0"/>
       <w:cols w:space="720"/>
@@ -235,7 +2279,7 @@
 </file>
 
 <file path=word/endnotes.xml><?xml version="1.0" encoding="utf-8"?>
-<w:endnotes xmlns:wpc="http://schemas.microsoft.com/office/word/2010/wordprocessingCanvas" xmlns:mo="http://schemas.microsoft.com/office/mac/office/2008/main" xmlns:mc="http://schemas.openxmlformats.org/markup-compatibility/2006" xmlns:mv="urn:schemas-microsoft-com:mac:vml" xmlns:o="urn:schemas-microsoft-com:office:office" xmlns:r="http://schemas.openxmlformats.org/officeDocument/2006/relationships" xmlns:m="http://schemas.openxmlformats.org/officeDocument/2006/math" xmlns:v="urn:schemas-microsoft-com:vml" xmlns:wp14="http://schemas.microsoft.com/office/word/2010/wordprocessingDrawing" xmlns:wp="http://schemas.openxmlformats.org/drawingml/2006/wordprocessingDrawing" xmlns:w10="urn:schemas-microsoft-com:office:word" xmlns:w="http://schemas.openxmlformats.org/wordprocessingml/2006/main" xmlns:w14="http://schemas.microsoft.com/office/word/2010/wordml" xmlns:w15="http://schemas.microsoft.com/office/word/2012/wordml" xmlns:wpg="http://schemas.microsoft.com/office/word/2010/wordprocessingGroup" xmlns:wpi="http://schemas.microsoft.com/office/word/2010/wordprocessingInk" xmlns:wne="http://schemas.microsoft.com/office/word/2006/wordml" xmlns:wps="http://schemas.microsoft.com/office/word/2010/wordprocessingShape" mc:Ignorable="w14 w15 wp14">
+<w:endnotes xmlns:wpc="http://schemas.microsoft.com/office/word/2010/wordprocessingCanvas" xmlns:cx="http://schemas.microsoft.com/office/drawing/2014/chartex" xmlns:cx1="http://schemas.microsoft.com/office/drawing/2015/9/8/chartex" xmlns:cx2="http://schemas.microsoft.com/office/drawing/2015/10/21/chartex" xmlns:cx3="http://schemas.microsoft.com/office/drawing/2016/5/9/chartex" xmlns:cx4="http://schemas.microsoft.com/office/drawing/2016/5/10/chartex" xmlns:cx5="http://schemas.microsoft.com/office/drawing/2016/5/11/chartex" xmlns:cx6="http://schemas.microsoft.com/office/drawing/2016/5/12/chartex" xmlns:cx7="http://schemas.microsoft.com/office/drawing/2016/5/13/chartex" xmlns:cx8="http://schemas.microsoft.com/office/drawing/2016/5/14/chartex" xmlns:mc="http://schemas.openxmlformats.org/markup-compatibility/2006" xmlns:aink="http://schemas.microsoft.com/office/drawing/2016/ink" xmlns:am3d="http://schemas.microsoft.com/office/drawing/2017/model3d" xmlns:o="urn:schemas-microsoft-com:office:office" xmlns:r="http://schemas.openxmlformats.org/officeDocument/2006/relationships" xmlns:m="http://schemas.openxmlformats.org/officeDocument/2006/math" xmlns:v="urn:schemas-microsoft-com:vml" xmlns:wp14="http://schemas.microsoft.com/office/word/2010/wordprocessingDrawing" xmlns:wp="http://schemas.openxmlformats.org/drawingml/2006/wordprocessingDrawing" xmlns:w10="urn:schemas-microsoft-com:office:word" xmlns:w="http://schemas.openxmlformats.org/wordprocessingml/2006/main" xmlns:w14="http://schemas.microsoft.com/office/word/2010/wordml" xmlns:w15="http://schemas.microsoft.com/office/word/2012/wordml" xmlns:w16cex="http://schemas.microsoft.com/office/word/2018/wordml/cex" xmlns:w16cid="http://schemas.microsoft.com/office/word/2016/wordml/cid" xmlns:w16="http://schemas.microsoft.com/office/word/2018/wordml" xmlns:w16se="http://schemas.microsoft.com/office/word/2015/wordml/symex" xmlns:wpg="http://schemas.microsoft.com/office/word/2010/wordprocessingGroup" xmlns:wpi="http://schemas.microsoft.com/office/word/2010/wordprocessingInk" xmlns:wne="http://schemas.microsoft.com/office/word/2006/wordml" xmlns:wps="http://schemas.microsoft.com/office/word/2010/wordprocessingShape" mc:Ignorable="w14 w15 w16se w16cid w16 w16cex wp14">
   <w:endnote w:type="separator" w:id="-1">
     <w:p>
       <w:pPr>
@@ -264,64 +2308,7 @@
 </file>
 
 <file path=word/footer1.xml><?xml version="1.0" encoding="utf-8"?>
-<w:ftr xmlns:wpc="http://schemas.microsoft.com/office/word/2010/wordprocessingCanvas" xmlns:mo="http://schemas.microsoft.com/office/mac/office/2008/main" xmlns:mc="http://schemas.openxmlformats.org/markup-compatibility/2006" xmlns:mv="urn:schemas-microsoft-com:mac:vml" xmlns:o="urn:schemas-microsoft-com:office:office" xmlns:r="http://schemas.openxmlformats.org/officeDocument/2006/relationships" xmlns:m="http://schemas.openxmlformats.org/officeDocument/2006/math" xmlns:v="urn:schemas-microsoft-com:vml" xmlns:wp14="http://schemas.microsoft.com/office/word/2010/wordprocessingDrawing" xmlns:wp="http://schemas.openxmlformats.org/drawingml/2006/wordprocessingDrawing" xmlns:w10="urn:schemas-microsoft-com:office:word" xmlns:w="http://schemas.openxmlformats.org/wordprocessingml/2006/main" xmlns:w14="http://schemas.microsoft.com/office/word/2010/wordml" xmlns:w15="http://schemas.microsoft.com/office/word/2012/wordml" xmlns:wpg="http://schemas.microsoft.com/office/word/2010/wordprocessingGroup" xmlns:wpi="http://schemas.microsoft.com/office/word/2010/wordprocessingInk" xmlns:wne="http://schemas.microsoft.com/office/word/2006/wordml" xmlns:wps="http://schemas.microsoft.com/office/word/2010/wordprocessingShape" mc:Ignorable="w14 w15 wp14">
-  <w:p>
-    <w:pPr>
-      <w:pStyle w:val="Piedepgina"/>
-    </w:pPr>
-  </w:p>
-</w:ftr>
-</file>
-
-<file path=word/footer2.xml><?xml version="1.0" encoding="utf-8"?>
-<w:ftr xmlns:wpc="http://schemas.microsoft.com/office/word/2010/wordprocessingCanvas" xmlns:mo="http://schemas.microsoft.com/office/mac/office/2008/main" xmlns:mc="http://schemas.openxmlformats.org/markup-compatibility/2006" xmlns:mv="urn:schemas-microsoft-com:mac:vml" xmlns:o="urn:schemas-microsoft-com:office:office" xmlns:r="http://schemas.openxmlformats.org/officeDocument/2006/relationships" xmlns:m="http://schemas.openxmlformats.org/officeDocument/2006/math" xmlns:v="urn:schemas-microsoft-com:vml" xmlns:wp14="http://schemas.microsoft.com/office/word/2010/wordprocessingDrawing" xmlns:wp="http://schemas.openxmlformats.org/drawingml/2006/wordprocessingDrawing" xmlns:w10="urn:schemas-microsoft-com:office:word" xmlns:w="http://schemas.openxmlformats.org/wordprocessingml/2006/main" xmlns:w14="http://schemas.microsoft.com/office/word/2010/wordml" xmlns:w15="http://schemas.microsoft.com/office/word/2012/wordml" xmlns:wpg="http://schemas.microsoft.com/office/word/2010/wordprocessingGroup" xmlns:wpi="http://schemas.microsoft.com/office/word/2010/wordprocessingInk" xmlns:wne="http://schemas.microsoft.com/office/word/2006/wordml" xmlns:wps="http://schemas.microsoft.com/office/word/2010/wordprocessingShape" mc:Ignorable="w14 w15 wp14">
-  <w:sdt>
-    <w:sdtPr>
-      <w:id w:val="1877815352"/>
-      <w:docPartObj>
-        <w:docPartGallery w:val="Page Numbers (Bottom of Page)"/>
-        <w:docPartUnique/>
-      </w:docPartObj>
-    </w:sdtPr>
-    <w:sdtEndPr>
-      <w:rPr>
-        <w:noProof/>
-      </w:rPr>
-    </w:sdtEndPr>
-    <w:sdtContent>
-      <w:p>
-        <w:pPr>
-          <w:pStyle w:val="Piedepgina"/>
-        </w:pPr>
-        <w:r>
-          <w:fldChar w:fldCharType="begin"/>
-        </w:r>
-        <w:r>
-          <w:instrText xml:space="preserve"> PAGE   \* MERGEFORMAT </w:instrText>
-        </w:r>
-        <w:r>
-          <w:fldChar w:fldCharType="separate"/>
-        </w:r>
-        <w:r>
-          <w:rPr>
-            <w:noProof/>
-          </w:rPr>
-          <w:t>2</w:t>
-        </w:r>
-        <w:r>
-          <w:rPr>
-            <w:noProof/>
-          </w:rPr>
-          <w:fldChar w:fldCharType="end"/>
-        </w:r>
-      </w:p>
-    </w:sdtContent>
-  </w:sdt>
-</w:ftr>
-</file>
-
-<file path=word/footer3.xml><?xml version="1.0" encoding="utf-8"?>
-<w:ftr xmlns:wpc="http://schemas.microsoft.com/office/word/2010/wordprocessingCanvas" xmlns:mo="http://schemas.microsoft.com/office/mac/office/2008/main" xmlns:mc="http://schemas.openxmlformats.org/markup-compatibility/2006" xmlns:mv="urn:schemas-microsoft-com:mac:vml" xmlns:o="urn:schemas-microsoft-com:office:office" xmlns:r="http://schemas.openxmlformats.org/officeDocument/2006/relationships" xmlns:m="http://schemas.openxmlformats.org/officeDocument/2006/math" xmlns:v="urn:schemas-microsoft-com:vml" xmlns:wp14="http://schemas.microsoft.com/office/word/2010/wordprocessingDrawing" xmlns:wp="http://schemas.openxmlformats.org/drawingml/2006/wordprocessingDrawing" xmlns:w10="urn:schemas-microsoft-com:office:word" xmlns:w="http://schemas.openxmlformats.org/wordprocessingml/2006/main" xmlns:w14="http://schemas.microsoft.com/office/word/2010/wordml" xmlns:w15="http://schemas.microsoft.com/office/word/2012/wordml" xmlns:wpg="http://schemas.microsoft.com/office/word/2010/wordprocessingGroup" xmlns:wpi="http://schemas.microsoft.com/office/word/2010/wordprocessingInk" xmlns:wne="http://schemas.microsoft.com/office/word/2006/wordml" xmlns:wps="http://schemas.microsoft.com/office/word/2010/wordprocessingShape" mc:Ignorable="w14 w15 wp14">
+<w:ftr xmlns:wpc="http://schemas.microsoft.com/office/word/2010/wordprocessingCanvas" xmlns:cx="http://schemas.microsoft.com/office/drawing/2014/chartex" xmlns:cx1="http://schemas.microsoft.com/office/drawing/2015/9/8/chartex" xmlns:cx2="http://schemas.microsoft.com/office/drawing/2015/10/21/chartex" xmlns:cx3="http://schemas.microsoft.com/office/drawing/2016/5/9/chartex" xmlns:cx4="http://schemas.microsoft.com/office/drawing/2016/5/10/chartex" xmlns:cx5="http://schemas.microsoft.com/office/drawing/2016/5/11/chartex" xmlns:cx6="http://schemas.microsoft.com/office/drawing/2016/5/12/chartex" xmlns:cx7="http://schemas.microsoft.com/office/drawing/2016/5/13/chartex" xmlns:cx8="http://schemas.microsoft.com/office/drawing/2016/5/14/chartex" xmlns:mc="http://schemas.openxmlformats.org/markup-compatibility/2006" xmlns:aink="http://schemas.microsoft.com/office/drawing/2016/ink" xmlns:am3d="http://schemas.microsoft.com/office/drawing/2017/model3d" xmlns:o="urn:schemas-microsoft-com:office:office" xmlns:r="http://schemas.openxmlformats.org/officeDocument/2006/relationships" xmlns:m="http://schemas.openxmlformats.org/officeDocument/2006/math" xmlns:v="urn:schemas-microsoft-com:vml" xmlns:wp14="http://schemas.microsoft.com/office/word/2010/wordprocessingDrawing" xmlns:wp="http://schemas.openxmlformats.org/drawingml/2006/wordprocessingDrawing" xmlns:w10="urn:schemas-microsoft-com:office:word" xmlns:w="http://schemas.openxmlformats.org/wordprocessingml/2006/main" xmlns:w14="http://schemas.microsoft.com/office/word/2010/wordml" xmlns:w15="http://schemas.microsoft.com/office/word/2012/wordml" xmlns:w16cex="http://schemas.microsoft.com/office/word/2018/wordml/cex" xmlns:w16cid="http://schemas.microsoft.com/office/word/2016/wordml/cid" xmlns:w16="http://schemas.microsoft.com/office/word/2018/wordml" xmlns:w16se="http://schemas.microsoft.com/office/word/2015/wordml/symex" xmlns:wpg="http://schemas.microsoft.com/office/word/2010/wordprocessingGroup" xmlns:wpi="http://schemas.microsoft.com/office/word/2010/wordprocessingInk" xmlns:wne="http://schemas.microsoft.com/office/word/2006/wordml" xmlns:wps="http://schemas.microsoft.com/office/word/2010/wordprocessingShape" mc:Ignorable="w14 w15 w16se w16cid w16 w16cex wp14">
   <w:p>
     <w:pPr>
       <w:pStyle w:val="Piedepgina"/>
@@ -331,7 +2318,7 @@
 </file>
 
 <file path=word/footnotes.xml><?xml version="1.0" encoding="utf-8"?>
-<w:footnotes xmlns:wpc="http://schemas.microsoft.com/office/word/2010/wordprocessingCanvas" xmlns:mo="http://schemas.microsoft.com/office/mac/office/2008/main" xmlns:mc="http://schemas.openxmlformats.org/markup-compatibility/2006" xmlns:mv="urn:schemas-microsoft-com:mac:vml" xmlns:o="urn:schemas-microsoft-com:office:office" xmlns:r="http://schemas.openxmlformats.org/officeDocument/2006/relationships" xmlns:m="http://schemas.openxmlformats.org/officeDocument/2006/math" xmlns:v="urn:schemas-microsoft-com:vml" xmlns:wp14="http://schemas.microsoft.com/office/word/2010/wordprocessingDrawing" xmlns:wp="http://schemas.openxmlformats.org/drawingml/2006/wordprocessingDrawing" xmlns:w10="urn:schemas-microsoft-com:office:word" xmlns:w="http://schemas.openxmlformats.org/wordprocessingml/2006/main" xmlns:w14="http://schemas.microsoft.com/office/word/2010/wordml" xmlns:w15="http://schemas.microsoft.com/office/word/2012/wordml" xmlns:wpg="http://schemas.microsoft.com/office/word/2010/wordprocessingGroup" xmlns:wpi="http://schemas.microsoft.com/office/word/2010/wordprocessingInk" xmlns:wne="http://schemas.microsoft.com/office/word/2006/wordml" xmlns:wps="http://schemas.microsoft.com/office/word/2010/wordprocessingShape" mc:Ignorable="w14 w15 wp14">
+<w:footnotes xmlns:wpc="http://schemas.microsoft.com/office/word/2010/wordprocessingCanvas" xmlns:cx="http://schemas.microsoft.com/office/drawing/2014/chartex" xmlns:cx1="http://schemas.microsoft.com/office/drawing/2015/9/8/chartex" xmlns:cx2="http://schemas.microsoft.com/office/drawing/2015/10/21/chartex" xmlns:cx3="http://schemas.microsoft.com/office/drawing/2016/5/9/chartex" xmlns:cx4="http://schemas.microsoft.com/office/drawing/2016/5/10/chartex" xmlns:cx5="http://schemas.microsoft.com/office/drawing/2016/5/11/chartex" xmlns:cx6="http://schemas.microsoft.com/office/drawing/2016/5/12/chartex" xmlns:cx7="http://schemas.microsoft.com/office/drawing/2016/5/13/chartex" xmlns:cx8="http://schemas.microsoft.com/office/drawing/2016/5/14/chartex" xmlns:mc="http://schemas.openxmlformats.org/markup-compatibility/2006" xmlns:aink="http://schemas.microsoft.com/office/drawing/2016/ink" xmlns:am3d="http://schemas.microsoft.com/office/drawing/2017/model3d" xmlns:o="urn:schemas-microsoft-com:office:office" xmlns:r="http://schemas.openxmlformats.org/officeDocument/2006/relationships" xmlns:m="http://schemas.openxmlformats.org/officeDocument/2006/math" xmlns:v="urn:schemas-microsoft-com:vml" xmlns:wp14="http://schemas.microsoft.com/office/word/2010/wordprocessingDrawing" xmlns:wp="http://schemas.openxmlformats.org/drawingml/2006/wordprocessingDrawing" xmlns:w10="urn:schemas-microsoft-com:office:word" xmlns:w="http://schemas.openxmlformats.org/wordprocessingml/2006/main" xmlns:w14="http://schemas.microsoft.com/office/word/2010/wordml" xmlns:w15="http://schemas.microsoft.com/office/word/2012/wordml" xmlns:w16cex="http://schemas.microsoft.com/office/word/2018/wordml/cex" xmlns:w16cid="http://schemas.microsoft.com/office/word/2016/wordml/cid" xmlns:w16="http://schemas.microsoft.com/office/word/2018/wordml" xmlns:w16se="http://schemas.microsoft.com/office/word/2015/wordml/symex" xmlns:wpg="http://schemas.microsoft.com/office/word/2010/wordprocessingGroup" xmlns:wpi="http://schemas.microsoft.com/office/word/2010/wordprocessingInk" xmlns:wne="http://schemas.microsoft.com/office/word/2006/wordml" xmlns:wps="http://schemas.microsoft.com/office/word/2010/wordprocessingShape" mc:Ignorable="w14 w15 w16se w16cid w16 w16cex wp14">
   <w:footnote w:type="separator" w:id="-1">
     <w:p>
       <w:pPr>
@@ -359,39 +2346,9 @@
 </w:footnotes>
 </file>
 
-<file path=word/header1.xml><?xml version="1.0" encoding="utf-8"?>
-<w:hdr xmlns:wpc="http://schemas.microsoft.com/office/word/2010/wordprocessingCanvas" xmlns:mo="http://schemas.microsoft.com/office/mac/office/2008/main" xmlns:mc="http://schemas.openxmlformats.org/markup-compatibility/2006" xmlns:mv="urn:schemas-microsoft-com:mac:vml" xmlns:o="urn:schemas-microsoft-com:office:office" xmlns:r="http://schemas.openxmlformats.org/officeDocument/2006/relationships" xmlns:m="http://schemas.openxmlformats.org/officeDocument/2006/math" xmlns:v="urn:schemas-microsoft-com:vml" xmlns:wp14="http://schemas.microsoft.com/office/word/2010/wordprocessingDrawing" xmlns:wp="http://schemas.openxmlformats.org/drawingml/2006/wordprocessingDrawing" xmlns:w10="urn:schemas-microsoft-com:office:word" xmlns:w="http://schemas.openxmlformats.org/wordprocessingml/2006/main" xmlns:w14="http://schemas.microsoft.com/office/word/2010/wordml" xmlns:w15="http://schemas.microsoft.com/office/word/2012/wordml" xmlns:wpg="http://schemas.microsoft.com/office/word/2010/wordprocessingGroup" xmlns:wpi="http://schemas.microsoft.com/office/word/2010/wordprocessingInk" xmlns:wne="http://schemas.microsoft.com/office/word/2006/wordml" xmlns:wps="http://schemas.microsoft.com/office/word/2010/wordprocessingShape" mc:Ignorable="w14 w15 wp14">
-  <w:p>
-    <w:pPr>
-      <w:pStyle w:val="Encabezado"/>
-    </w:pPr>
-  </w:p>
-</w:hdr>
-</file>
-
-<file path=word/header2.xml><?xml version="1.0" encoding="utf-8"?>
-<w:hdr xmlns:wpc="http://schemas.microsoft.com/office/word/2010/wordprocessingCanvas" xmlns:mo="http://schemas.microsoft.com/office/mac/office/2008/main" xmlns:mc="http://schemas.openxmlformats.org/markup-compatibility/2006" xmlns:mv="urn:schemas-microsoft-com:mac:vml" xmlns:o="urn:schemas-microsoft-com:office:office" xmlns:r="http://schemas.openxmlformats.org/officeDocument/2006/relationships" xmlns:m="http://schemas.openxmlformats.org/officeDocument/2006/math" xmlns:v="urn:schemas-microsoft-com:vml" xmlns:wp14="http://schemas.microsoft.com/office/word/2010/wordprocessingDrawing" xmlns:wp="http://schemas.openxmlformats.org/drawingml/2006/wordprocessingDrawing" xmlns:w10="urn:schemas-microsoft-com:office:word" xmlns:w="http://schemas.openxmlformats.org/wordprocessingml/2006/main" xmlns:w14="http://schemas.microsoft.com/office/word/2010/wordml" xmlns:w15="http://schemas.microsoft.com/office/word/2012/wordml" xmlns:wpg="http://schemas.microsoft.com/office/word/2010/wordprocessingGroup" xmlns:wpi="http://schemas.microsoft.com/office/word/2010/wordprocessingInk" xmlns:wne="http://schemas.microsoft.com/office/word/2006/wordml" xmlns:wps="http://schemas.microsoft.com/office/word/2010/wordprocessingShape" mc:Ignorable="w14 w15 wp14">
-  <w:p>
-    <w:pPr>
-      <w:pStyle w:val="Encabezado"/>
-    </w:pPr>
-  </w:p>
-</w:hdr>
-</file>
-
-<file path=word/header3.xml><?xml version="1.0" encoding="utf-8"?>
-<w:hdr xmlns:wpc="http://schemas.microsoft.com/office/word/2010/wordprocessingCanvas" xmlns:mo="http://schemas.microsoft.com/office/mac/office/2008/main" xmlns:mc="http://schemas.openxmlformats.org/markup-compatibility/2006" xmlns:mv="urn:schemas-microsoft-com:mac:vml" xmlns:o="urn:schemas-microsoft-com:office:office" xmlns:r="http://schemas.openxmlformats.org/officeDocument/2006/relationships" xmlns:m="http://schemas.openxmlformats.org/officeDocument/2006/math" xmlns:v="urn:schemas-microsoft-com:vml" xmlns:wp14="http://schemas.microsoft.com/office/word/2010/wordprocessingDrawing" xmlns:wp="http://schemas.openxmlformats.org/drawingml/2006/wordprocessingDrawing" xmlns:w10="urn:schemas-microsoft-com:office:word" xmlns:w="http://schemas.openxmlformats.org/wordprocessingml/2006/main" xmlns:w14="http://schemas.microsoft.com/office/word/2010/wordml" xmlns:w15="http://schemas.microsoft.com/office/word/2012/wordml" xmlns:wpg="http://schemas.microsoft.com/office/word/2010/wordprocessingGroup" xmlns:wpi="http://schemas.microsoft.com/office/word/2010/wordprocessingInk" xmlns:wne="http://schemas.microsoft.com/office/word/2006/wordml" xmlns:wps="http://schemas.microsoft.com/office/word/2010/wordprocessingShape" mc:Ignorable="w14 w15 wp14">
-  <w:p>
-    <w:pPr>
-      <w:pStyle w:val="Encabezado"/>
-    </w:pPr>
-  </w:p>
-</w:hdr>
-</file>
-
 <file path=word/numbering.xml><?xml version="1.0" encoding="utf-8"?>
-<w:numbering xmlns:wpc="http://schemas.microsoft.com/office/word/2010/wordprocessingCanvas" xmlns:mo="http://schemas.microsoft.com/office/mac/office/2008/main" xmlns:mc="http://schemas.openxmlformats.org/markup-compatibility/2006" xmlns:mv="urn:schemas-microsoft-com:mac:vml" xmlns:o="urn:schemas-microsoft-com:office:office" xmlns:r="http://schemas.openxmlformats.org/officeDocument/2006/relationships" xmlns:m="http://schemas.openxmlformats.org/officeDocument/2006/math" xmlns:v="urn:schemas-microsoft-com:vml" xmlns:wp14="http://schemas.microsoft.com/office/word/2010/wordprocessingDrawing" xmlns:wp="http://schemas.openxmlformats.org/drawingml/2006/wordprocessingDrawing" xmlns:w10="urn:schemas-microsoft-com:office:word" xmlns:w="http://schemas.openxmlformats.org/wordprocessingml/2006/main" xmlns:w14="http://schemas.microsoft.com/office/word/2010/wordml" xmlns:w15="http://schemas.microsoft.com/office/word/2012/wordml" xmlns:wpg="http://schemas.microsoft.com/office/word/2010/wordprocessingGroup" xmlns:wpi="http://schemas.microsoft.com/office/word/2010/wordprocessingInk" xmlns:wne="http://schemas.microsoft.com/office/word/2006/wordml" xmlns:wps="http://schemas.microsoft.com/office/word/2010/wordprocessingShape" mc:Ignorable="w14 w15 wp14">
-  <w:abstractNum w:abstractNumId="0">
+<w:numbering xmlns:wpc="http://schemas.microsoft.com/office/word/2010/wordprocessingCanvas" xmlns:cx="http://schemas.microsoft.com/office/drawing/2014/chartex" xmlns:cx1="http://schemas.microsoft.com/office/drawing/2015/9/8/chartex" xmlns:cx2="http://schemas.microsoft.com/office/drawing/2015/10/21/chartex" xmlns:cx3="http://schemas.microsoft.com/office/drawing/2016/5/9/chartex" xmlns:cx4="http://schemas.microsoft.com/office/drawing/2016/5/10/chartex" xmlns:cx5="http://schemas.microsoft.com/office/drawing/2016/5/11/chartex" xmlns:cx6="http://schemas.microsoft.com/office/drawing/2016/5/12/chartex" xmlns:cx7="http://schemas.microsoft.com/office/drawing/2016/5/13/chartex" xmlns:cx8="http://schemas.microsoft.com/office/drawing/2016/5/14/chartex" xmlns:mc="http://schemas.openxmlformats.org/markup-compatibility/2006" xmlns:aink="http://schemas.microsoft.com/office/drawing/2016/ink" xmlns:am3d="http://schemas.microsoft.com/office/drawing/2017/model3d" xmlns:o="urn:schemas-microsoft-com:office:office" xmlns:r="http://schemas.openxmlformats.org/officeDocument/2006/relationships" xmlns:m="http://schemas.openxmlformats.org/officeDocument/2006/math" xmlns:v="urn:schemas-microsoft-com:vml" xmlns:wp14="http://schemas.microsoft.com/office/word/2010/wordprocessingDrawing" xmlns:wp="http://schemas.openxmlformats.org/drawingml/2006/wordprocessingDrawing" xmlns:w10="urn:schemas-microsoft-com:office:word" xmlns:w="http://schemas.openxmlformats.org/wordprocessingml/2006/main" xmlns:w14="http://schemas.microsoft.com/office/word/2010/wordml" xmlns:w15="http://schemas.microsoft.com/office/word/2012/wordml" xmlns:w16cex="http://schemas.microsoft.com/office/word/2018/wordml/cex" xmlns:w16cid="http://schemas.microsoft.com/office/word/2016/wordml/cid" xmlns:w16="http://schemas.microsoft.com/office/word/2018/wordml" xmlns:w16se="http://schemas.microsoft.com/office/word/2015/wordml/symex" xmlns:wpg="http://schemas.microsoft.com/office/word/2010/wordprocessingGroup" xmlns:wpi="http://schemas.microsoft.com/office/word/2010/wordprocessingInk" xmlns:wne="http://schemas.microsoft.com/office/word/2006/wordml" xmlns:wps="http://schemas.microsoft.com/office/word/2010/wordprocessingShape" mc:Ignorable="w14 w15 w16se w16cid w16 w16cex wp14">
+  <w:abstractNum w:abstractNumId="0" w15:restartNumberingAfterBreak="0">
     <w:nsid w:val="FFFFFF7C"/>
     <w:multiLevelType w:val="singleLevel"/>
     <w:tmpl w:val="6AB8A88A"/>
@@ -408,7 +2365,7 @@
       </w:pPr>
     </w:lvl>
   </w:abstractNum>
-  <w:abstractNum w:abstractNumId="1">
+  <w:abstractNum w:abstractNumId="1" w15:restartNumberingAfterBreak="0">
     <w:nsid w:val="FFFFFF7D"/>
     <w:multiLevelType w:val="singleLevel"/>
     <w:tmpl w:val="36E8ED68"/>
@@ -425,7 +2382,7 @@
       </w:pPr>
     </w:lvl>
   </w:abstractNum>
-  <w:abstractNum w:abstractNumId="2">
+  <w:abstractNum w:abstractNumId="2" w15:restartNumberingAfterBreak="0">
     <w:nsid w:val="FFFFFF7E"/>
     <w:multiLevelType w:val="singleLevel"/>
     <w:tmpl w:val="144E5CF2"/>
@@ -442,7 +2399,7 @@
       </w:pPr>
     </w:lvl>
   </w:abstractNum>
-  <w:abstractNum w:abstractNumId="3">
+  <w:abstractNum w:abstractNumId="3" w15:restartNumberingAfterBreak="0">
     <w:nsid w:val="FFFFFF7F"/>
     <w:multiLevelType w:val="singleLevel"/>
     <w:tmpl w:val="00725E38"/>
@@ -459,7 +2416,7 @@
       </w:pPr>
     </w:lvl>
   </w:abstractNum>
-  <w:abstractNum w:abstractNumId="4">
+  <w:abstractNum w:abstractNumId="4" w15:restartNumberingAfterBreak="0">
     <w:nsid w:val="FFFFFF80"/>
     <w:multiLevelType w:val="singleLevel"/>
     <w:tmpl w:val="F23A55BE"/>
@@ -479,7 +2436,7 @@
       </w:rPr>
     </w:lvl>
   </w:abstractNum>
-  <w:abstractNum w:abstractNumId="5">
+  <w:abstractNum w:abstractNumId="5" w15:restartNumberingAfterBreak="0">
     <w:nsid w:val="FFFFFF81"/>
     <w:multiLevelType w:val="singleLevel"/>
     <w:tmpl w:val="CE2E5C86"/>
@@ -499,7 +2456,7 @@
       </w:rPr>
     </w:lvl>
   </w:abstractNum>
-  <w:abstractNum w:abstractNumId="6">
+  <w:abstractNum w:abstractNumId="6" w15:restartNumberingAfterBreak="0">
     <w:nsid w:val="FFFFFF82"/>
     <w:multiLevelType w:val="singleLevel"/>
     <w:tmpl w:val="E020DE54"/>
@@ -519,7 +2476,7 @@
       </w:rPr>
     </w:lvl>
   </w:abstractNum>
-  <w:abstractNum w:abstractNumId="7">
+  <w:abstractNum w:abstractNumId="7" w15:restartNumberingAfterBreak="0">
     <w:nsid w:val="FFFFFF83"/>
     <w:multiLevelType w:val="singleLevel"/>
     <w:tmpl w:val="4ABEA920"/>
@@ -539,7 +2496,7 @@
       </w:rPr>
     </w:lvl>
   </w:abstractNum>
-  <w:abstractNum w:abstractNumId="8">
+  <w:abstractNum w:abstractNumId="8" w15:restartNumberingAfterBreak="0">
     <w:nsid w:val="FFFFFF88"/>
     <w:multiLevelType w:val="singleLevel"/>
     <w:tmpl w:val="CE62011C"/>
@@ -561,7 +2518,7 @@
       </w:rPr>
     </w:lvl>
   </w:abstractNum>
-  <w:abstractNum w:abstractNumId="9">
+  <w:abstractNum w:abstractNumId="9" w15:restartNumberingAfterBreak="0">
     <w:nsid w:val="FFFFFF89"/>
     <w:multiLevelType w:val="singleLevel"/>
     <w:tmpl w:val="71E4D62E"/>
@@ -581,7 +2538,7 @@
       </w:rPr>
     </w:lvl>
   </w:abstractNum>
-  <w:abstractNum w:abstractNumId="10">
+  <w:abstractNum w:abstractNumId="10" w15:restartNumberingAfterBreak="0">
     <w:nsid w:val="26DA33D1"/>
     <w:multiLevelType w:val="hybridMultilevel"/>
     <w:tmpl w:val="9F16C02E"/>
@@ -698,7 +2655,7 @@
       </w:rPr>
     </w:lvl>
   </w:abstractNum>
-  <w:abstractNum w:abstractNumId="11">
+  <w:abstractNum w:abstractNumId="11" w15:restartNumberingAfterBreak="0">
     <w:nsid w:val="4B1B1C5A"/>
     <w:multiLevelType w:val="hybridMultilevel"/>
     <w:tmpl w:val="A3127486"/>
@@ -843,7 +2800,7 @@
 </file>
 
 <file path=word/styles.xml><?xml version="1.0" encoding="utf-8"?>
-<w:styles xmlns:mc="http://schemas.openxmlformats.org/markup-compatibility/2006" xmlns:r="http://schemas.openxmlformats.org/officeDocument/2006/relationships" xmlns:w="http://schemas.openxmlformats.org/wordprocessingml/2006/main" xmlns:w14="http://schemas.microsoft.com/office/word/2010/wordml" xmlns:w15="http://schemas.microsoft.com/office/word/2012/wordml" mc:Ignorable="w14 w15">
+<w:styles xmlns:mc="http://schemas.openxmlformats.org/markup-compatibility/2006" xmlns:r="http://schemas.openxmlformats.org/officeDocument/2006/relationships" xmlns:w="http://schemas.openxmlformats.org/wordprocessingml/2006/main" xmlns:w14="http://schemas.microsoft.com/office/word/2010/wordml" xmlns:w15="http://schemas.microsoft.com/office/word/2012/wordml" xmlns:w16cex="http://schemas.microsoft.com/office/word/2018/wordml/cex" xmlns:w16cid="http://schemas.microsoft.com/office/word/2016/wordml/cid" xmlns:w16="http://schemas.microsoft.com/office/word/2018/wordml" xmlns:w16se="http://schemas.microsoft.com/office/word/2015/wordml/symex" mc:Ignorable="w14 w15 w16se w16cid w16 w16cex">
   <w:docDefaults>
     <w:rPrDefault>
       <w:rPr>
@@ -860,7 +2817,7 @@
       </w:pPr>
     </w:pPrDefault>
   </w:docDefaults>
-  <w:latentStyles w:defLockedState="0" w:defUIPriority="99" w:defSemiHidden="0" w:defUnhideWhenUsed="0" w:defQFormat="0" w:count="382">
+  <w:latentStyles w:defLockedState="0" w:defUIPriority="99" w:defSemiHidden="0" w:defUnhideWhenUsed="0" w:defQFormat="0" w:count="376">
     <w:lsdException w:name="Normal" w:uiPriority="0" w:qFormat="1"/>
     <w:lsdException w:name="heading 1" w:uiPriority="9" w:qFormat="1"/>
     <w:lsdException w:name="heading 2" w:semiHidden="1" w:uiPriority="9" w:unhideWhenUsed="1" w:qFormat="1"/>
@@ -966,6 +2923,7 @@
     <w:lsdException w:name="HTML Sample" w:semiHidden="1" w:unhideWhenUsed="1"/>
     <w:lsdException w:name="HTML Typewriter" w:semiHidden="1" w:unhideWhenUsed="1"/>
     <w:lsdException w:name="HTML Variable" w:semiHidden="1" w:unhideWhenUsed="1"/>
+    <w:lsdException w:name="Normal Table" w:semiHidden="1" w:unhideWhenUsed="1"/>
     <w:lsdException w:name="annotation subject" w:semiHidden="1" w:unhideWhenUsed="1"/>
     <w:lsdException w:name="No List" w:semiHidden="1" w:unhideWhenUsed="1"/>
     <w:lsdException w:name="Outline List 1" w:semiHidden="1" w:unhideWhenUsed="1"/>
@@ -1011,9 +2969,11 @@
     <w:lsdException w:name="Table Subtle 1" w:semiHidden="1" w:unhideWhenUsed="1"/>
     <w:lsdException w:name="Table Subtle 2" w:semiHidden="1" w:unhideWhenUsed="1"/>
     <w:lsdException w:name="Table Web 1" w:semiHidden="1" w:unhideWhenUsed="1"/>
+    <w:lsdException w:name="Table Web 2" w:semiHidden="1" w:unhideWhenUsed="1"/>
     <w:lsdException w:name="Table Web 3" w:semiHidden="1" w:unhideWhenUsed="1"/>
     <w:lsdException w:name="Balloon Text" w:semiHidden="1" w:unhideWhenUsed="1"/>
     <w:lsdException w:name="Table Grid" w:uiPriority="39"/>
+    <w:lsdException w:name="Table Theme" w:semiHidden="1" w:unhideWhenUsed="1"/>
     <w:lsdException w:name="Placeholder Text" w:semiHidden="1"/>
     <w:lsdException w:name="No Spacing" w:semiHidden="1" w:uiPriority="1" w:unhideWhenUsed="1" w:qFormat="1"/>
     <w:lsdException w:name="Light Shading" w:uiPriority="60"/>
@@ -1470,10 +3430,10 @@
       <w:spacing w:after="0" w:line="240" w:lineRule="auto"/>
     </w:pPr>
   </w:style>
-  <w:style w:type="paragraph" w:styleId="Puesto">
+  <w:style w:type="paragraph" w:styleId="Ttulo">
     <w:name w:val="Title"/>
     <w:basedOn w:val="Normal"/>
-    <w:link w:val="PuestoCar"/>
+    <w:link w:val="TtuloCar"/>
     <w:uiPriority w:val="10"/>
     <w:semiHidden/>
     <w:unhideWhenUsed/>
@@ -1751,11 +3711,11 @@
       <w:sz w:val="36"/>
     </w:rPr>
   </w:style>
-  <w:style w:type="paragraph" w:styleId="Citaintensa">
+  <w:style w:type="paragraph" w:styleId="Citadestacada">
     <w:name w:val="Intense Quote"/>
     <w:basedOn w:val="Normal"/>
     <w:next w:val="Normal"/>
-    <w:link w:val="CitaintensaCar"/>
+    <w:link w:val="CitadestacadaCar"/>
     <w:uiPriority w:val="30"/>
     <w:semiHidden/>
     <w:unhideWhenUsed/>
@@ -1771,10 +3731,10 @@
       <w:sz w:val="36"/>
     </w:rPr>
   </w:style>
-  <w:style w:type="character" w:customStyle="1" w:styleId="CitaintensaCar">
-    <w:name w:val="Cita intensa Car"/>
+  <w:style w:type="character" w:customStyle="1" w:styleId="CitadestacadaCar">
+    <w:name w:val="Cita destacada Car"/>
     <w:basedOn w:val="Fuentedeprrafopredeter"/>
-    <w:link w:val="Citaintensa"/>
+    <w:link w:val="Citadestacada"/>
     <w:uiPriority w:val="30"/>
     <w:semiHidden/>
     <w:rPr>
@@ -1856,7 +3816,7 @@
       <w:color w:val="808080"/>
     </w:rPr>
   </w:style>
-  <w:style w:type="paragraph" w:styleId="TtulodeTDC">
+  <w:style w:type="paragraph" w:styleId="TtuloTDC">
     <w:name w:val="TOC Heading"/>
     <w:basedOn w:val="Ttulo1"/>
     <w:next w:val="Normal"/>
@@ -1880,10 +3840,10 @@
       </w:numPr>
     </w:pPr>
   </w:style>
-  <w:style w:type="character" w:customStyle="1" w:styleId="PuestoCar">
-    <w:name w:val="Puesto Car"/>
+  <w:style w:type="character" w:customStyle="1" w:styleId="TtuloCar">
+    <w:name w:val="Título Car"/>
     <w:basedOn w:val="Fuentedeprrafopredeter"/>
-    <w:link w:val="Puesto"/>
+    <w:link w:val="Ttulo"/>
     <w:uiPriority w:val="10"/>
     <w:semiHidden/>
     <w:rPr>
@@ -1906,694 +3866,6 @@
     </w:rPr>
   </w:style>
 </w:styles>
-</file>
-
-<file path=word/glossary/document.xml><?xml version="1.0" encoding="utf-8"?>
-<w:glossaryDocument xmlns:wpc="http://schemas.microsoft.com/office/word/2010/wordprocessingCanvas" xmlns:mo="http://schemas.microsoft.com/office/mac/office/2008/main" xmlns:mc="http://schemas.openxmlformats.org/markup-compatibility/2006" xmlns:mv="urn:schemas-microsoft-com:mac:vml" xmlns:o="urn:schemas-microsoft-com:office:office" xmlns:r="http://schemas.openxmlformats.org/officeDocument/2006/relationships" xmlns:m="http://schemas.openxmlformats.org/officeDocument/2006/math" xmlns:v="urn:schemas-microsoft-com:vml" xmlns:wp14="http://schemas.microsoft.com/office/word/2010/wordprocessingDrawing" xmlns:wp="http://schemas.openxmlformats.org/drawingml/2006/wordprocessingDrawing" xmlns:w10="urn:schemas-microsoft-com:office:word" xmlns:w="http://schemas.openxmlformats.org/wordprocessingml/2006/main" xmlns:w14="http://schemas.microsoft.com/office/word/2010/wordml" xmlns:w15="http://schemas.microsoft.com/office/word/2012/wordml" xmlns:wpg="http://schemas.microsoft.com/office/word/2010/wordprocessingGroup" xmlns:wpi="http://schemas.microsoft.com/office/word/2010/wordprocessingInk" xmlns:wne="http://schemas.microsoft.com/office/word/2006/wordml" xmlns:wps="http://schemas.microsoft.com/office/word/2010/wordprocessingShape" mc:Ignorable="w14 w15 wp14"/>
-</file>
-
-<file path=word/glossary/fontTable.xml><?xml version="1.0" encoding="utf-8"?>
-<w:fonts xmlns:mc="http://schemas.openxmlformats.org/markup-compatibility/2006" xmlns:r="http://schemas.openxmlformats.org/officeDocument/2006/relationships" xmlns:w="http://schemas.openxmlformats.org/wordprocessingml/2006/main" xmlns:w14="http://schemas.microsoft.com/office/word/2010/wordml" xmlns:w15="http://schemas.microsoft.com/office/word/2012/wordml" mc:Ignorable="w14 w15">
-  <w:font w:name="Symbol">
-    <w:panose1 w:val="05050102010706020507"/>
-    <w:charset w:val="02"/>
-    <w:family w:val="auto"/>
-    <w:pitch w:val="variable"/>
-    <w:sig w:usb0="00000000" w:usb1="10000000" w:usb2="00000000" w:usb3="00000000" w:csb0="80000000" w:csb1="00000000"/>
-  </w:font>
-  <w:font w:name="Times New Roman">
-    <w:panose1 w:val="02020603050405020304"/>
-    <w:charset w:val="00"/>
-    <w:family w:val="auto"/>
-    <w:pitch w:val="variable"/>
-    <w:sig w:usb0="E0002AEF" w:usb1="C0007841" w:usb2="00000009" w:usb3="00000000" w:csb0="000001FF" w:csb1="00000000"/>
-  </w:font>
-  <w:font w:name="Courier New">
-    <w:panose1 w:val="02070309020205020404"/>
-    <w:charset w:val="00"/>
-    <w:family w:val="auto"/>
-    <w:pitch w:val="variable"/>
-    <w:sig w:usb0="E0002AFF" w:usb1="C0007843" w:usb2="00000009" w:usb3="00000000" w:csb0="000001FF" w:csb1="00000000"/>
-  </w:font>
-  <w:font w:name="Wingdings">
-    <w:panose1 w:val="05000000000000000000"/>
-    <w:charset w:val="02"/>
-    <w:family w:val="auto"/>
-    <w:pitch w:val="variable"/>
-    <w:sig w:usb0="00000000" w:usb1="10000000" w:usb2="00000000" w:usb3="00000000" w:csb0="80000000" w:csb1="00000000"/>
-  </w:font>
-  <w:font w:name="Century Gothic">
-    <w:panose1 w:val="020B0502020202020204"/>
-    <w:charset w:val="00"/>
-    <w:family w:val="auto"/>
-    <w:pitch w:val="variable"/>
-    <w:sig w:usb0="00000287" w:usb1="00000000" w:usb2="00000000" w:usb3="00000000" w:csb0="0000009F" w:csb1="00000000"/>
-  </w:font>
-  <w:font w:name="Cordia New">
-    <w:panose1 w:val="020B0304020202020204"/>
-    <w:charset w:val="00"/>
-    <w:family w:val="auto"/>
-    <w:pitch w:val="variable"/>
-    <w:sig w:usb0="81000003" w:usb1="00000000" w:usb2="00000000" w:usb3="00000000" w:csb0="00010001" w:csb1="00000000"/>
-  </w:font>
-  <w:font w:name="Angsana New">
-    <w:panose1 w:val="02020603050405020304"/>
-    <w:charset w:val="00"/>
-    <w:family w:val="auto"/>
-    <w:pitch w:val="variable"/>
-    <w:sig w:usb0="81000003" w:usb1="00000000" w:usb2="00000000" w:usb3="00000000" w:csb0="00010001" w:csb1="00000000"/>
-  </w:font>
-  <w:font w:name="Arial">
-    <w:panose1 w:val="020B0604020202020204"/>
-    <w:charset w:val="00"/>
-    <w:family w:val="auto"/>
-    <w:pitch w:val="variable"/>
-    <w:sig w:usb0="E0002AFF" w:usb1="C0007843" w:usb2="00000009" w:usb3="00000000" w:csb0="000001FF" w:csb1="00000000"/>
-  </w:font>
-  <w:font w:name="Calibri">
-    <w:panose1 w:val="020F0502020204030204"/>
-    <w:charset w:val="00"/>
-    <w:family w:val="auto"/>
-    <w:pitch w:val="variable"/>
-    <w:sig w:usb0="E00002FF" w:usb1="4000ACFF" w:usb2="00000001" w:usb3="00000000" w:csb0="0000019F" w:csb1="00000000"/>
-  </w:font>
-  <w:font w:name="Calibri Light">
-    <w:panose1 w:val="020F0302020204030204"/>
-    <w:charset w:val="00"/>
-    <w:family w:val="auto"/>
-    <w:pitch w:val="variable"/>
-    <w:sig w:usb0="A00002EF" w:usb1="4000207B" w:usb2="00000000" w:usb3="00000000" w:csb0="0000019F" w:csb1="00000000"/>
-  </w:font>
-</w:fonts>
-</file>
-
-<file path=word/glossary/numbering.xml><?xml version="1.0" encoding="utf-8"?>
-<w:numbering xmlns:wpc="http://schemas.microsoft.com/office/word/2010/wordprocessingCanvas" xmlns:mo="http://schemas.microsoft.com/office/mac/office/2008/main" xmlns:mc="http://schemas.openxmlformats.org/markup-compatibility/2006" xmlns:mv="urn:schemas-microsoft-com:mac:vml" xmlns:o="urn:schemas-microsoft-com:office:office" xmlns:r="http://schemas.openxmlformats.org/officeDocument/2006/relationships" xmlns:m="http://schemas.openxmlformats.org/officeDocument/2006/math" xmlns:v="urn:schemas-microsoft-com:vml" xmlns:wp14="http://schemas.microsoft.com/office/word/2010/wordprocessingDrawing" xmlns:wp="http://schemas.openxmlformats.org/drawingml/2006/wordprocessingDrawing" xmlns:w10="urn:schemas-microsoft-com:office:word" xmlns:w="http://schemas.openxmlformats.org/wordprocessingml/2006/main" xmlns:w14="http://schemas.microsoft.com/office/word/2010/wordml" xmlns:w15="http://schemas.microsoft.com/office/word/2012/wordml" xmlns:wpg="http://schemas.microsoft.com/office/word/2010/wordprocessingGroup" xmlns:wpi="http://schemas.microsoft.com/office/word/2010/wordprocessingInk" xmlns:wne="http://schemas.microsoft.com/office/word/2006/wordml" xmlns:wps="http://schemas.microsoft.com/office/word/2010/wordprocessingShape" mc:Ignorable="w14 w15 wp14">
-  <w:abstractNum w:abstractNumId="0">
-    <w:nsid w:val="4B1B1C5A"/>
-    <w:multiLevelType w:val="hybridMultilevel"/>
-    <w:tmpl w:val="A3127486"/>
-    <w:lvl w:ilvl="0" w:tplc="A96E589A">
-      <w:start w:val="1"/>
-      <w:numFmt w:val="decimal"/>
-      <w:pStyle w:val="Listaconnmeros"/>
-      <w:lvlText w:val="%1."/>
-      <w:lvlJc w:val="left"/>
-      <w:pPr>
-        <w:tabs>
-          <w:tab w:val="num" w:pos="432"/>
-        </w:tabs>
-        <w:ind w:left="432" w:hanging="432"/>
-      </w:pPr>
-      <w:rPr>
-        <w:rFonts w:hint="default"/>
-        <w:b/>
-        <w:i w:val="0"/>
-        <w:color w:val="4472C4" w:themeColor="accent1"/>
-      </w:rPr>
-    </w:lvl>
-    <w:lvl w:ilvl="1" w:tplc="04090019">
-      <w:start w:val="1"/>
-      <w:numFmt w:val="lowerLetter"/>
-      <w:lvlText w:val="%2."/>
-      <w:lvlJc w:val="left"/>
-      <w:pPr>
-        <w:ind w:left="1440" w:hanging="360"/>
-      </w:pPr>
-    </w:lvl>
-    <w:lvl w:ilvl="2" w:tplc="0409001B">
-      <w:start w:val="1"/>
-      <w:numFmt w:val="lowerRoman"/>
-      <w:lvlText w:val="%3."/>
-      <w:lvlJc w:val="right"/>
-      <w:pPr>
-        <w:ind w:left="2160" w:hanging="180"/>
-      </w:pPr>
-    </w:lvl>
-    <w:lvl w:ilvl="3" w:tplc="0409000F" w:tentative="1">
-      <w:start w:val="1"/>
-      <w:numFmt w:val="decimal"/>
-      <w:lvlText w:val="%4."/>
-      <w:lvlJc w:val="left"/>
-      <w:pPr>
-        <w:ind w:left="2880" w:hanging="360"/>
-      </w:pPr>
-    </w:lvl>
-    <w:lvl w:ilvl="4" w:tplc="04090019" w:tentative="1">
-      <w:start w:val="1"/>
-      <w:numFmt w:val="lowerLetter"/>
-      <w:lvlText w:val="%5."/>
-      <w:lvlJc w:val="left"/>
-      <w:pPr>
-        <w:ind w:left="3600" w:hanging="360"/>
-      </w:pPr>
-    </w:lvl>
-    <w:lvl w:ilvl="5" w:tplc="0409001B" w:tentative="1">
-      <w:start w:val="1"/>
-      <w:numFmt w:val="lowerRoman"/>
-      <w:lvlText w:val="%6."/>
-      <w:lvlJc w:val="right"/>
-      <w:pPr>
-        <w:ind w:left="4320" w:hanging="180"/>
-      </w:pPr>
-    </w:lvl>
-    <w:lvl w:ilvl="6" w:tplc="0409000F" w:tentative="1">
-      <w:start w:val="1"/>
-      <w:numFmt w:val="decimal"/>
-      <w:lvlText w:val="%7."/>
-      <w:lvlJc w:val="left"/>
-      <w:pPr>
-        <w:ind w:left="5040" w:hanging="360"/>
-      </w:pPr>
-    </w:lvl>
-    <w:lvl w:ilvl="7" w:tplc="04090019" w:tentative="1">
-      <w:start w:val="1"/>
-      <w:numFmt w:val="lowerLetter"/>
-      <w:lvlText w:val="%8."/>
-      <w:lvlJc w:val="left"/>
-      <w:pPr>
-        <w:ind w:left="5760" w:hanging="360"/>
-      </w:pPr>
-    </w:lvl>
-    <w:lvl w:ilvl="8" w:tplc="0409001B" w:tentative="1">
-      <w:start w:val="1"/>
-      <w:numFmt w:val="lowerRoman"/>
-      <w:lvlText w:val="%9."/>
-      <w:lvlJc w:val="right"/>
-      <w:pPr>
-        <w:ind w:left="6480" w:hanging="180"/>
-      </w:pPr>
-    </w:lvl>
-  </w:abstractNum>
-  <w:num w:numId="1">
-    <w:abstractNumId w:val="0"/>
-  </w:num>
-</w:numbering>
-</file>
-
-<file path=word/glossary/settings.xml><?xml version="1.0" encoding="utf-8"?>
-<w:settings xmlns:mc="http://schemas.openxmlformats.org/markup-compatibility/2006" xmlns:o="urn:schemas-microsoft-com:office:office" xmlns:r="http://schemas.openxmlformats.org/officeDocument/2006/relationships" xmlns:m="http://schemas.openxmlformats.org/officeDocument/2006/math" xmlns:v="urn:schemas-microsoft-com:vml" xmlns:w10="urn:schemas-microsoft-com:office:word" xmlns:w="http://schemas.openxmlformats.org/wordprocessingml/2006/main" xmlns:w14="http://schemas.microsoft.com/office/word/2010/wordml" xmlns:w15="http://schemas.microsoft.com/office/word/2012/wordml" xmlns:sl="http://schemas.openxmlformats.org/schemaLibrary/2006/main" mc:Ignorable="w14 w15">
-  <w:view w:val="normal"/>
-  <w:defaultTabStop w:val="708"/>
-  <w:hyphenationZone w:val="425"/>
-  <w:characterSpacingControl w:val="doNotCompress"/>
-  <w:compat>
-    <w:useFELayout/>
-    <w:compatSetting w:name="compatibilityMode" w:uri="http://schemas.microsoft.com/office/word" w:val="15"/>
-    <w:compatSetting w:name="overrideTableStyleFontSizeAndJustification" w:uri="http://schemas.microsoft.com/office/word" w:val="1"/>
-    <w:compatSetting w:name="enableOpenTypeFeatures" w:uri="http://schemas.microsoft.com/office/word" w:val="1"/>
-    <w:compatSetting w:name="doNotFlipMirrorIndents" w:uri="http://schemas.microsoft.com/office/word" w:val="1"/>
-    <w:compatSetting w:name="differentiateMultirowTableHeaders" w:uri="http://schemas.microsoft.com/office/word" w:val="1"/>
-  </w:compat>
-  <w:rsids>
-    <w:rsidRoot w:val="00CC0C05"/>
-    <w:rsid w:val="00CC0C05"/>
-  </w:rsids>
-  <m:mathPr>
-    <m:mathFont m:val="Cambria Math"/>
-    <m:brkBin m:val="before"/>
-    <m:brkBinSub m:val="--"/>
-    <m:smallFrac m:val="0"/>
-    <m:dispDef/>
-    <m:lMargin m:val="0"/>
-    <m:rMargin m:val="0"/>
-    <m:defJc m:val="centerGroup"/>
-    <m:wrapIndent m:val="1440"/>
-    <m:intLim m:val="subSup"/>
-    <m:naryLim m:val="undOvr"/>
-  </m:mathPr>
-  <w:themeFontLang w:val="es-ES_tradnl" w:eastAsia="x-none" w:bidi="x-none"/>
-  <w:clrSchemeMapping w:bg1="light1" w:t1="dark1" w:bg2="light2" w:t2="dark2" w:accent1="accent1" w:accent2="accent2" w:accent3="accent3" w:accent4="accent4" w:accent5="accent5" w:accent6="accent6" w:hyperlink="hyperlink" w:followedHyperlink="followedHyperlink"/>
-  <w:decimalSymbol w:val=","/>
-  <w:listSeparator w:val=";"/>
-  <w14:defaultImageDpi w14:val="32767"/>
-  <w15:chartTrackingRefBased/>
-</w:settings>
-</file>
-
-<file path=word/glossary/styles.xml><?xml version="1.0" encoding="utf-8"?>
-<w:styles xmlns:mc="http://schemas.openxmlformats.org/markup-compatibility/2006" xmlns:r="http://schemas.openxmlformats.org/officeDocument/2006/relationships" xmlns:w="http://schemas.openxmlformats.org/wordprocessingml/2006/main" xmlns:w14="http://schemas.microsoft.com/office/word/2010/wordml" xmlns:w15="http://schemas.microsoft.com/office/word/2012/wordml" mc:Ignorable="w14 w15">
-  <w:docDefaults>
-    <w:rPrDefault>
-      <w:rPr>
-        <w:rFonts w:asciiTheme="minorHAnsi" w:eastAsiaTheme="minorEastAsia" w:hAnsiTheme="minorHAnsi" w:cstheme="minorBidi"/>
-        <w:sz w:val="24"/>
-        <w:szCs w:val="24"/>
-        <w:lang w:val="es-ES_tradnl" w:eastAsia="es-ES_tradnl" w:bidi="ar-SA"/>
-      </w:rPr>
-    </w:rPrDefault>
-    <w:pPrDefault/>
-  </w:docDefaults>
-  <w:latentStyles w:defLockedState="0" w:defUIPriority="99" w:defSemiHidden="0" w:defUnhideWhenUsed="0" w:defQFormat="0" w:count="382">
-    <w:lsdException w:name="Normal" w:uiPriority="0" w:qFormat="1"/>
-    <w:lsdException w:name="heading 1" w:uiPriority="9" w:qFormat="1"/>
-    <w:lsdException w:name="heading 2" w:semiHidden="1" w:uiPriority="9" w:unhideWhenUsed="1" w:qFormat="1"/>
-    <w:lsdException w:name="heading 3" w:semiHidden="1" w:uiPriority="9" w:unhideWhenUsed="1" w:qFormat="1"/>
-    <w:lsdException w:name="heading 4" w:semiHidden="1" w:uiPriority="9" w:unhideWhenUsed="1" w:qFormat="1"/>
-    <w:lsdException w:name="heading 5" w:semiHidden="1" w:uiPriority="9" w:unhideWhenUsed="1" w:qFormat="1"/>
-    <w:lsdException w:name="heading 6" w:semiHidden="1" w:uiPriority="9" w:unhideWhenUsed="1" w:qFormat="1"/>
-    <w:lsdException w:name="heading 7" w:semiHidden="1" w:uiPriority="9" w:unhideWhenUsed="1" w:qFormat="1"/>
-    <w:lsdException w:name="heading 8" w:semiHidden="1" w:uiPriority="9" w:unhideWhenUsed="1" w:qFormat="1"/>
-    <w:lsdException w:name="heading 9" w:semiHidden="1" w:uiPriority="9" w:unhideWhenUsed="1" w:qFormat="1"/>
-    <w:lsdException w:name="index 1" w:semiHidden="1" w:unhideWhenUsed="1"/>
-    <w:lsdException w:name="index 2" w:semiHidden="1" w:unhideWhenUsed="1"/>
-    <w:lsdException w:name="index 3" w:semiHidden="1" w:unhideWhenUsed="1"/>
-    <w:lsdException w:name="index 4" w:semiHidden="1" w:unhideWhenUsed="1"/>
-    <w:lsdException w:name="index 5" w:semiHidden="1" w:unhideWhenUsed="1"/>
-    <w:lsdException w:name="index 6" w:semiHidden="1" w:unhideWhenUsed="1"/>
-    <w:lsdException w:name="index 7" w:semiHidden="1" w:unhideWhenUsed="1"/>
-    <w:lsdException w:name="index 8" w:semiHidden="1" w:unhideWhenUsed="1"/>
-    <w:lsdException w:name="index 9" w:semiHidden="1" w:unhideWhenUsed="1"/>
-    <w:lsdException w:name="toc 1" w:semiHidden="1" w:uiPriority="39" w:unhideWhenUsed="1"/>
-    <w:lsdException w:name="toc 2" w:semiHidden="1" w:uiPriority="39" w:unhideWhenUsed="1"/>
-    <w:lsdException w:name="toc 3" w:semiHidden="1" w:uiPriority="39" w:unhideWhenUsed="1"/>
-    <w:lsdException w:name="toc 4" w:semiHidden="1" w:uiPriority="39" w:unhideWhenUsed="1"/>
-    <w:lsdException w:name="toc 5" w:semiHidden="1" w:uiPriority="39" w:unhideWhenUsed="1"/>
-    <w:lsdException w:name="toc 6" w:semiHidden="1" w:uiPriority="39" w:unhideWhenUsed="1"/>
-    <w:lsdException w:name="toc 7" w:semiHidden="1" w:uiPriority="39" w:unhideWhenUsed="1"/>
-    <w:lsdException w:name="toc 8" w:semiHidden="1" w:uiPriority="39" w:unhideWhenUsed="1"/>
-    <w:lsdException w:name="toc 9" w:semiHidden="1" w:uiPriority="39" w:unhideWhenUsed="1"/>
-    <w:lsdException w:name="Normal Indent" w:semiHidden="1" w:unhideWhenUsed="1"/>
-    <w:lsdException w:name="footnote text" w:semiHidden="1" w:unhideWhenUsed="1"/>
-    <w:lsdException w:name="annotation text" w:semiHidden="1" w:unhideWhenUsed="1"/>
-    <w:lsdException w:name="header" w:semiHidden="1" w:unhideWhenUsed="1"/>
-    <w:lsdException w:name="footer" w:semiHidden="1" w:unhideWhenUsed="1"/>
-    <w:lsdException w:name="index heading" w:semiHidden="1" w:unhideWhenUsed="1"/>
-    <w:lsdException w:name="caption" w:semiHidden="1" w:uiPriority="35" w:unhideWhenUsed="1" w:qFormat="1"/>
-    <w:lsdException w:name="table of figures" w:semiHidden="1" w:unhideWhenUsed="1"/>
-    <w:lsdException w:name="envelope address" w:semiHidden="1" w:unhideWhenUsed="1"/>
-    <w:lsdException w:name="envelope return" w:semiHidden="1" w:unhideWhenUsed="1"/>
-    <w:lsdException w:name="footnote reference" w:semiHidden="1" w:unhideWhenUsed="1"/>
-    <w:lsdException w:name="annotation reference" w:semiHidden="1" w:unhideWhenUsed="1"/>
-    <w:lsdException w:name="line number" w:semiHidden="1" w:unhideWhenUsed="1"/>
-    <w:lsdException w:name="page number" w:semiHidden="1" w:unhideWhenUsed="1"/>
-    <w:lsdException w:name="endnote reference" w:semiHidden="1" w:unhideWhenUsed="1"/>
-    <w:lsdException w:name="endnote text" w:semiHidden="1" w:unhideWhenUsed="1"/>
-    <w:lsdException w:name="table of authorities" w:semiHidden="1" w:unhideWhenUsed="1"/>
-    <w:lsdException w:name="macro" w:semiHidden="1" w:unhideWhenUsed="1"/>
-    <w:lsdException w:name="toa heading" w:semiHidden="1" w:unhideWhenUsed="1"/>
-    <w:lsdException w:name="List" w:semiHidden="1" w:unhideWhenUsed="1"/>
-    <w:lsdException w:name="List Bullet" w:semiHidden="1" w:unhideWhenUsed="1"/>
-    <w:lsdException w:name="List Number" w:semiHidden="1" w:uiPriority="10" w:unhideWhenUsed="1" w:qFormat="1"/>
-    <w:lsdException w:name="List 2" w:semiHidden="1" w:unhideWhenUsed="1"/>
-    <w:lsdException w:name="List 3" w:semiHidden="1" w:unhideWhenUsed="1"/>
-    <w:lsdException w:name="List 4" w:semiHidden="1" w:unhideWhenUsed="1"/>
-    <w:lsdException w:name="List 5" w:semiHidden="1" w:unhideWhenUsed="1"/>
-    <w:lsdException w:name="List Bullet 2" w:semiHidden="1" w:unhideWhenUsed="1"/>
-    <w:lsdException w:name="List Bullet 3" w:semiHidden="1" w:unhideWhenUsed="1"/>
-    <w:lsdException w:name="List Bullet 4" w:semiHidden="1" w:unhideWhenUsed="1"/>
-    <w:lsdException w:name="List Bullet 5" w:semiHidden="1" w:unhideWhenUsed="1"/>
-    <w:lsdException w:name="List Number 2" w:semiHidden="1" w:unhideWhenUsed="1"/>
-    <w:lsdException w:name="List Number 3" w:semiHidden="1" w:unhideWhenUsed="1"/>
-    <w:lsdException w:name="List Number 4" w:semiHidden="1" w:unhideWhenUsed="1"/>
-    <w:lsdException w:name="List Number 5" w:semiHidden="1" w:unhideWhenUsed="1"/>
-    <w:lsdException w:name="Title" w:uiPriority="10" w:qFormat="1"/>
-    <w:lsdException w:name="Closing" w:semiHidden="1" w:unhideWhenUsed="1"/>
-    <w:lsdException w:name="Signature" w:semiHidden="1" w:unhideWhenUsed="1"/>
-    <w:lsdException w:name="Default Paragraph Font" w:semiHidden="1" w:uiPriority="1" w:unhideWhenUsed="1"/>
-    <w:lsdException w:name="Body Text" w:semiHidden="1" w:unhideWhenUsed="1"/>
-    <w:lsdException w:name="Body Text Indent" w:semiHidden="1" w:unhideWhenUsed="1"/>
-    <w:lsdException w:name="List Continue" w:semiHidden="1" w:unhideWhenUsed="1"/>
-    <w:lsdException w:name="List Continue 2" w:semiHidden="1" w:unhideWhenUsed="1"/>
-    <w:lsdException w:name="List Continue 3" w:semiHidden="1" w:unhideWhenUsed="1"/>
-    <w:lsdException w:name="List Continue 4" w:semiHidden="1" w:unhideWhenUsed="1"/>
-    <w:lsdException w:name="List Continue 5" w:semiHidden="1" w:unhideWhenUsed="1"/>
-    <w:lsdException w:name="Message Header" w:semiHidden="1" w:unhideWhenUsed="1"/>
-    <w:lsdException w:name="Subtitle" w:uiPriority="11" w:qFormat="1"/>
-    <w:lsdException w:name="Salutation" w:semiHidden="1" w:unhideWhenUsed="1"/>
-    <w:lsdException w:name="Date" w:semiHidden="1" w:unhideWhenUsed="1"/>
-    <w:lsdException w:name="Body Text First Indent" w:semiHidden="1" w:unhideWhenUsed="1"/>
-    <w:lsdException w:name="Body Text First Indent 2" w:semiHidden="1" w:unhideWhenUsed="1"/>
-    <w:lsdException w:name="Note Heading" w:semiHidden="1" w:unhideWhenUsed="1"/>
-    <w:lsdException w:name="Body Text 2" w:semiHidden="1" w:unhideWhenUsed="1"/>
-    <w:lsdException w:name="Body Text 3" w:semiHidden="1" w:unhideWhenUsed="1"/>
-    <w:lsdException w:name="Body Text Indent 2" w:semiHidden="1" w:unhideWhenUsed="1"/>
-    <w:lsdException w:name="Body Text Indent 3" w:semiHidden="1" w:unhideWhenUsed="1"/>
-    <w:lsdException w:name="Block Text" w:semiHidden="1" w:unhideWhenUsed="1"/>
-    <w:lsdException w:name="Hyperlink" w:semiHidden="1" w:unhideWhenUsed="1"/>
-    <w:lsdException w:name="FollowedHyperlink" w:semiHidden="1" w:unhideWhenUsed="1"/>
-    <w:lsdException w:name="Strong" w:uiPriority="22" w:qFormat="1"/>
-    <w:lsdException w:name="Emphasis" w:uiPriority="20" w:qFormat="1"/>
-    <w:lsdException w:name="Document Map" w:semiHidden="1" w:unhideWhenUsed="1"/>
-    <w:lsdException w:name="Plain Text" w:semiHidden="1" w:unhideWhenUsed="1"/>
-    <w:lsdException w:name="E-mail Signature" w:semiHidden="1" w:unhideWhenUsed="1"/>
-    <w:lsdException w:name="HTML Top of Form" w:semiHidden="1" w:unhideWhenUsed="1"/>
-    <w:lsdException w:name="HTML Bottom of Form" w:semiHidden="1" w:unhideWhenUsed="1"/>
-    <w:lsdException w:name="Normal (Web)" w:semiHidden="1" w:unhideWhenUsed="1"/>
-    <w:lsdException w:name="HTML Acronym" w:semiHidden="1" w:unhideWhenUsed="1"/>
-    <w:lsdException w:name="HTML Address" w:semiHidden="1" w:unhideWhenUsed="1"/>
-    <w:lsdException w:name="HTML Cite" w:semiHidden="1" w:unhideWhenUsed="1"/>
-    <w:lsdException w:name="HTML Code" w:semiHidden="1" w:unhideWhenUsed="1"/>
-    <w:lsdException w:name="HTML Definition" w:semiHidden="1" w:unhideWhenUsed="1"/>
-    <w:lsdException w:name="HTML Keyboard" w:semiHidden="1" w:unhideWhenUsed="1"/>
-    <w:lsdException w:name="HTML Preformatted" w:semiHidden="1" w:unhideWhenUsed="1"/>
-    <w:lsdException w:name="HTML Sample" w:semiHidden="1" w:unhideWhenUsed="1"/>
-    <w:lsdException w:name="HTML Typewriter" w:semiHidden="1" w:unhideWhenUsed="1"/>
-    <w:lsdException w:name="HTML Variable" w:semiHidden="1" w:unhideWhenUsed="1"/>
-    <w:lsdException w:name="Normal Table" w:semiHidden="1" w:unhideWhenUsed="1"/>
-    <w:lsdException w:name="annotation subject" w:semiHidden="1" w:unhideWhenUsed="1"/>
-    <w:lsdException w:name="No List" w:semiHidden="1" w:unhideWhenUsed="1"/>
-    <w:lsdException w:name="Outline List 1" w:semiHidden="1" w:unhideWhenUsed="1"/>
-    <w:lsdException w:name="Outline List 2" w:semiHidden="1" w:unhideWhenUsed="1"/>
-    <w:lsdException w:name="Outline List 3" w:semiHidden="1" w:unhideWhenUsed="1"/>
-    <w:lsdException w:name="Table Simple 1" w:semiHidden="1" w:unhideWhenUsed="1"/>
-    <w:lsdException w:name="Table Simple 2" w:semiHidden="1" w:unhideWhenUsed="1"/>
-    <w:lsdException w:name="Table Simple 3" w:semiHidden="1" w:unhideWhenUsed="1"/>
-    <w:lsdException w:name="Table Classic 1" w:semiHidden="1" w:unhideWhenUsed="1"/>
-    <w:lsdException w:name="Table Classic 2" w:semiHidden="1" w:unhideWhenUsed="1"/>
-    <w:lsdException w:name="Table Classic 3" w:semiHidden="1" w:unhideWhenUsed="1"/>
-    <w:lsdException w:name="Table Classic 4" w:semiHidden="1" w:unhideWhenUsed="1"/>
-    <w:lsdException w:name="Table Colorful 1" w:semiHidden="1" w:unhideWhenUsed="1"/>
-    <w:lsdException w:name="Table Colorful 2" w:semiHidden="1" w:unhideWhenUsed="1"/>
-    <w:lsdException w:name="Table Colorful 3" w:semiHidden="1" w:unhideWhenUsed="1"/>
-    <w:lsdException w:name="Table Columns 1" w:semiHidden="1" w:unhideWhenUsed="1"/>
-    <w:lsdException w:name="Table Columns 2" w:semiHidden="1" w:unhideWhenUsed="1"/>
-    <w:lsdException w:name="Table Columns 3" w:semiHidden="1" w:unhideWhenUsed="1"/>
-    <w:lsdException w:name="Table Columns 4" w:semiHidden="1" w:unhideWhenUsed="1"/>
-    <w:lsdException w:name="Table Columns 5" w:semiHidden="1" w:unhideWhenUsed="1"/>
-    <w:lsdException w:name="Table Grid 1" w:semiHidden="1" w:unhideWhenUsed="1"/>
-    <w:lsdException w:name="Table Grid 2" w:semiHidden="1" w:unhideWhenUsed="1"/>
-    <w:lsdException w:name="Table Grid 3" w:semiHidden="1" w:unhideWhenUsed="1"/>
-    <w:lsdException w:name="Table Grid 4" w:semiHidden="1" w:unhideWhenUsed="1"/>
-    <w:lsdException w:name="Table Grid 5" w:semiHidden="1" w:unhideWhenUsed="1"/>
-    <w:lsdException w:name="Table Grid 6" w:semiHidden="1" w:unhideWhenUsed="1"/>
-    <w:lsdException w:name="Table Grid 7" w:semiHidden="1" w:unhideWhenUsed="1"/>
-    <w:lsdException w:name="Table Grid 8" w:semiHidden="1" w:unhideWhenUsed="1"/>
-    <w:lsdException w:name="Table List 1" w:semiHidden="1" w:unhideWhenUsed="1"/>
-    <w:lsdException w:name="Table List 2" w:semiHidden="1" w:unhideWhenUsed="1"/>
-    <w:lsdException w:name="Table List 3" w:semiHidden="1" w:unhideWhenUsed="1"/>
-    <w:lsdException w:name="Table List 4" w:semiHidden="1" w:unhideWhenUsed="1"/>
-    <w:lsdException w:name="Table List 5" w:semiHidden="1" w:unhideWhenUsed="1"/>
-    <w:lsdException w:name="Table List 6" w:semiHidden="1" w:unhideWhenUsed="1"/>
-    <w:lsdException w:name="Table List 7" w:semiHidden="1" w:unhideWhenUsed="1"/>
-    <w:lsdException w:name="Table List 8" w:semiHidden="1" w:unhideWhenUsed="1"/>
-    <w:lsdException w:name="Table 3D effects 1" w:semiHidden="1" w:unhideWhenUsed="1"/>
-    <w:lsdException w:name="Table 3D effects 2" w:semiHidden="1" w:unhideWhenUsed="1"/>
-    <w:lsdException w:name="Table 3D effects 3" w:semiHidden="1" w:unhideWhenUsed="1"/>
-    <w:lsdException w:name="Table Contemporary" w:semiHidden="1" w:unhideWhenUsed="1"/>
-    <w:lsdException w:name="Table Elegant" w:semiHidden="1" w:unhideWhenUsed="1"/>
-    <w:lsdException w:name="Table Professional" w:semiHidden="1" w:unhideWhenUsed="1"/>
-    <w:lsdException w:name="Table Subtle 1" w:semiHidden="1" w:unhideWhenUsed="1"/>
-    <w:lsdException w:name="Table Subtle 2" w:semiHidden="1" w:unhideWhenUsed="1"/>
-    <w:lsdException w:name="Table Web 1" w:semiHidden="1" w:unhideWhenUsed="1"/>
-    <w:lsdException w:name="Table Web 2" w:semiHidden="1" w:unhideWhenUsed="1"/>
-    <w:lsdException w:name="Table Web 3" w:semiHidden="1" w:unhideWhenUsed="1"/>
-    <w:lsdException w:name="Balloon Text" w:semiHidden="1" w:unhideWhenUsed="1"/>
-    <w:lsdException w:name="Table Grid" w:uiPriority="39"/>
-    <w:lsdException w:name="Table Theme" w:semiHidden="1" w:unhideWhenUsed="1"/>
-    <w:lsdException w:name="Note Level 1" w:semiHidden="1" w:unhideWhenUsed="1"/>
-    <w:lsdException w:name="Note Level 2" w:semiHidden="1" w:unhideWhenUsed="1"/>
-    <w:lsdException w:name="Note Level 3" w:semiHidden="1" w:unhideWhenUsed="1"/>
-    <w:lsdException w:name="Note Level 4" w:semiHidden="1" w:unhideWhenUsed="1"/>
-    <w:lsdException w:name="Note Level 5" w:semiHidden="1" w:unhideWhenUsed="1"/>
-    <w:lsdException w:name="Note Level 6" w:semiHidden="1" w:unhideWhenUsed="1"/>
-    <w:lsdException w:name="Note Level 7" w:semiHidden="1" w:unhideWhenUsed="1"/>
-    <w:lsdException w:name="Note Level 8" w:semiHidden="1" w:unhideWhenUsed="1"/>
-    <w:lsdException w:name="Note Level 9" w:semiHidden="1" w:unhideWhenUsed="1"/>
-    <w:lsdException w:name="Placeholder Text" w:semiHidden="1"/>
-    <w:lsdException w:name="No Spacing" w:uiPriority="1" w:qFormat="1"/>
-    <w:lsdException w:name="Light Shading" w:uiPriority="60"/>
-    <w:lsdException w:name="Light List" w:uiPriority="61"/>
-    <w:lsdException w:name="Light Grid" w:uiPriority="62"/>
-    <w:lsdException w:name="Medium Shading 1" w:uiPriority="63"/>
-    <w:lsdException w:name="Medium Shading 2" w:uiPriority="64"/>
-    <w:lsdException w:name="Medium List 1" w:uiPriority="65"/>
-    <w:lsdException w:name="Medium List 2" w:uiPriority="66"/>
-    <w:lsdException w:name="Medium Grid 1" w:uiPriority="67"/>
-    <w:lsdException w:name="Medium Grid 2" w:uiPriority="68"/>
-    <w:lsdException w:name="Medium Grid 3" w:uiPriority="69"/>
-    <w:lsdException w:name="Dark List" w:uiPriority="70"/>
-    <w:lsdException w:name="Colorful Shading" w:uiPriority="71"/>
-    <w:lsdException w:name="Colorful List" w:uiPriority="72"/>
-    <w:lsdException w:name="Colorful Grid" w:uiPriority="73"/>
-    <w:lsdException w:name="Light Shading Accent 1" w:uiPriority="60"/>
-    <w:lsdException w:name="Light List Accent 1" w:uiPriority="61"/>
-    <w:lsdException w:name="Light Grid Accent 1" w:uiPriority="62"/>
-    <w:lsdException w:name="Medium Shading 1 Accent 1" w:uiPriority="63"/>
-    <w:lsdException w:name="Medium Shading 2 Accent 1" w:uiPriority="64"/>
-    <w:lsdException w:name="Medium List 1 Accent 1" w:uiPriority="65"/>
-    <w:lsdException w:name="Revision" w:semiHidden="1"/>
-    <w:lsdException w:name="List Paragraph" w:uiPriority="34" w:qFormat="1"/>
-    <w:lsdException w:name="Quote" w:uiPriority="29" w:qFormat="1"/>
-    <w:lsdException w:name="Intense Quote" w:uiPriority="30" w:qFormat="1"/>
-    <w:lsdException w:name="Medium List 2 Accent 1" w:uiPriority="66"/>
-    <w:lsdException w:name="Medium Grid 1 Accent 1" w:uiPriority="67"/>
-    <w:lsdException w:name="Medium Grid 2 Accent 1" w:uiPriority="68"/>
-    <w:lsdException w:name="Medium Grid 3 Accent 1" w:uiPriority="69"/>
-    <w:lsdException w:name="Dark List Accent 1" w:uiPriority="70"/>
-    <w:lsdException w:name="Colorful Shading Accent 1" w:uiPriority="71"/>
-    <w:lsdException w:name="Colorful List Accent 1" w:uiPriority="72"/>
-    <w:lsdException w:name="Colorful Grid Accent 1" w:uiPriority="73"/>
-    <w:lsdException w:name="Light Shading Accent 2" w:uiPriority="60"/>
-    <w:lsdException w:name="Light List Accent 2" w:uiPriority="61"/>
-    <w:lsdException w:name="Light Grid Accent 2" w:uiPriority="62"/>
-    <w:lsdException w:name="Medium Shading 1 Accent 2" w:uiPriority="63"/>
-    <w:lsdException w:name="Medium Shading 2 Accent 2" w:uiPriority="64"/>
-    <w:lsdException w:name="Medium List 1 Accent 2" w:uiPriority="65"/>
-    <w:lsdException w:name="Medium List 2 Accent 2" w:uiPriority="66"/>
-    <w:lsdException w:name="Medium Grid 1 Accent 2" w:uiPriority="67"/>
-    <w:lsdException w:name="Medium Grid 2 Accent 2" w:uiPriority="68"/>
-    <w:lsdException w:name="Medium Grid 3 Accent 2" w:uiPriority="69"/>
-    <w:lsdException w:name="Dark List Accent 2" w:uiPriority="70"/>
-    <w:lsdException w:name="Colorful Shading Accent 2" w:uiPriority="71"/>
-    <w:lsdException w:name="Colorful List Accent 2" w:uiPriority="72"/>
-    <w:lsdException w:name="Colorful Grid Accent 2" w:uiPriority="73"/>
-    <w:lsdException w:name="Light Shading Accent 3" w:uiPriority="60"/>
-    <w:lsdException w:name="Light List Accent 3" w:uiPriority="61"/>
-    <w:lsdException w:name="Light Grid Accent 3" w:uiPriority="62"/>
-    <w:lsdException w:name="Medium Shading 1 Accent 3" w:uiPriority="63"/>
-    <w:lsdException w:name="Medium Shading 2 Accent 3" w:uiPriority="64"/>
-    <w:lsdException w:name="Medium List 1 Accent 3" w:uiPriority="65"/>
-    <w:lsdException w:name="Medium List 2 Accent 3" w:uiPriority="66"/>
-    <w:lsdException w:name="Medium Grid 1 Accent 3" w:uiPriority="67"/>
-    <w:lsdException w:name="Medium Grid 2 Accent 3" w:uiPriority="68"/>
-    <w:lsdException w:name="Medium Grid 3 Accent 3" w:uiPriority="69"/>
-    <w:lsdException w:name="Dark List Accent 3" w:uiPriority="70"/>
-    <w:lsdException w:name="Colorful Shading Accent 3" w:uiPriority="71"/>
-    <w:lsdException w:name="Colorful List Accent 3" w:uiPriority="72"/>
-    <w:lsdException w:name="Colorful Grid Accent 3" w:uiPriority="73"/>
-    <w:lsdException w:name="Light Shading Accent 4" w:uiPriority="60"/>
-    <w:lsdException w:name="Light List Accent 4" w:uiPriority="61"/>
-    <w:lsdException w:name="Light Grid Accent 4" w:uiPriority="62"/>
-    <w:lsdException w:name="Medium Shading 1 Accent 4" w:uiPriority="63"/>
-    <w:lsdException w:name="Medium Shading 2 Accent 4" w:uiPriority="64"/>
-    <w:lsdException w:name="Medium List 1 Accent 4" w:uiPriority="65"/>
-    <w:lsdException w:name="Medium List 2 Accent 4" w:uiPriority="66"/>
-    <w:lsdException w:name="Medium Grid 1 Accent 4" w:uiPriority="67"/>
-    <w:lsdException w:name="Medium Grid 2 Accent 4" w:uiPriority="68"/>
-    <w:lsdException w:name="Medium Grid 3 Accent 4" w:uiPriority="69"/>
-    <w:lsdException w:name="Dark List Accent 4" w:uiPriority="70"/>
-    <w:lsdException w:name="Colorful Shading Accent 4" w:uiPriority="71"/>
-    <w:lsdException w:name="Colorful List Accent 4" w:uiPriority="72"/>
-    <w:lsdException w:name="Colorful Grid Accent 4" w:uiPriority="73"/>
-    <w:lsdException w:name="Light Shading Accent 5" w:uiPriority="60"/>
-    <w:lsdException w:name="Light List Accent 5" w:uiPriority="61"/>
-    <w:lsdException w:name="Light Grid Accent 5" w:uiPriority="62"/>
-    <w:lsdException w:name="Medium Shading 1 Accent 5" w:uiPriority="63"/>
-    <w:lsdException w:name="Medium Shading 2 Accent 5" w:uiPriority="64"/>
-    <w:lsdException w:name="Medium List 1 Accent 5" w:uiPriority="65"/>
-    <w:lsdException w:name="Medium List 2 Accent 5" w:uiPriority="66"/>
-    <w:lsdException w:name="Medium Grid 1 Accent 5" w:uiPriority="67"/>
-    <w:lsdException w:name="Medium Grid 2 Accent 5" w:uiPriority="68"/>
-    <w:lsdException w:name="Medium Grid 3 Accent 5" w:uiPriority="69"/>
-    <w:lsdException w:name="Dark List Accent 5" w:uiPriority="70"/>
-    <w:lsdException w:name="Colorful Shading Accent 5" w:uiPriority="71"/>
-    <w:lsdException w:name="Colorful List Accent 5" w:uiPriority="72"/>
-    <w:lsdException w:name="Colorful Grid Accent 5" w:uiPriority="73"/>
-    <w:lsdException w:name="Light Shading Accent 6" w:uiPriority="60"/>
-    <w:lsdException w:name="Light List Accent 6" w:uiPriority="61"/>
-    <w:lsdException w:name="Light Grid Accent 6" w:uiPriority="62"/>
-    <w:lsdException w:name="Medium Shading 1 Accent 6" w:uiPriority="63"/>
-    <w:lsdException w:name="Medium Shading 2 Accent 6" w:uiPriority="64"/>
-    <w:lsdException w:name="Medium List 1 Accent 6" w:uiPriority="65"/>
-    <w:lsdException w:name="Medium List 2 Accent 6" w:uiPriority="66"/>
-    <w:lsdException w:name="Medium Grid 1 Accent 6" w:uiPriority="67"/>
-    <w:lsdException w:name="Medium Grid 2 Accent 6" w:uiPriority="68"/>
-    <w:lsdException w:name="Medium Grid 3 Accent 6" w:uiPriority="69"/>
-    <w:lsdException w:name="Dark List Accent 6" w:uiPriority="70"/>
-    <w:lsdException w:name="Colorful Shading Accent 6" w:uiPriority="71"/>
-    <w:lsdException w:name="Colorful List Accent 6" w:uiPriority="72"/>
-    <w:lsdException w:name="Colorful Grid Accent 6" w:uiPriority="73"/>
-    <w:lsdException w:name="Subtle Emphasis" w:uiPriority="19" w:qFormat="1"/>
-    <w:lsdException w:name="Intense Emphasis" w:uiPriority="21" w:qFormat="1"/>
-    <w:lsdException w:name="Subtle Reference" w:uiPriority="31" w:qFormat="1"/>
-    <w:lsdException w:name="Intense Reference" w:uiPriority="32" w:qFormat="1"/>
-    <w:lsdException w:name="Book Title" w:uiPriority="33" w:qFormat="1"/>
-    <w:lsdException w:name="Bibliography" w:semiHidden="1" w:uiPriority="37" w:unhideWhenUsed="1"/>
-    <w:lsdException w:name="TOC Heading" w:semiHidden="1" w:uiPriority="39" w:unhideWhenUsed="1" w:qFormat="1"/>
-    <w:lsdException w:name="Plain Table 1" w:uiPriority="41"/>
-    <w:lsdException w:name="Plain Table 2" w:uiPriority="42"/>
-    <w:lsdException w:name="Plain Table 3" w:uiPriority="43"/>
-    <w:lsdException w:name="Plain Table 4" w:uiPriority="44"/>
-    <w:lsdException w:name="Plain Table 5" w:uiPriority="45"/>
-    <w:lsdException w:name="Grid Table Light" w:uiPriority="40"/>
-    <w:lsdException w:name="Grid Table 1 Light" w:uiPriority="46"/>
-    <w:lsdException w:name="Grid Table 2" w:uiPriority="47"/>
-    <w:lsdException w:name="Grid Table 3" w:uiPriority="48"/>
-    <w:lsdException w:name="Grid Table 4" w:uiPriority="49"/>
-    <w:lsdException w:name="Grid Table 5 Dark" w:uiPriority="50"/>
-    <w:lsdException w:name="Grid Table 6 Colorful" w:uiPriority="51"/>
-    <w:lsdException w:name="Grid Table 7 Colorful" w:uiPriority="52"/>
-    <w:lsdException w:name="Grid Table 1 Light Accent 1" w:uiPriority="46"/>
-    <w:lsdException w:name="Grid Table 2 Accent 1" w:uiPriority="47"/>
-    <w:lsdException w:name="Grid Table 3 Accent 1" w:uiPriority="48"/>
-    <w:lsdException w:name="Grid Table 4 Accent 1" w:uiPriority="49"/>
-    <w:lsdException w:name="Grid Table 5 Dark Accent 1" w:uiPriority="50"/>
-    <w:lsdException w:name="Grid Table 6 Colorful Accent 1" w:uiPriority="51"/>
-    <w:lsdException w:name="Grid Table 7 Colorful Accent 1" w:uiPriority="52"/>
-    <w:lsdException w:name="Grid Table 1 Light Accent 2" w:uiPriority="46"/>
-    <w:lsdException w:name="Grid Table 2 Accent 2" w:uiPriority="47"/>
-    <w:lsdException w:name="Grid Table 3 Accent 2" w:uiPriority="48"/>
-    <w:lsdException w:name="Grid Table 4 Accent 2" w:uiPriority="49"/>
-    <w:lsdException w:name="Grid Table 5 Dark Accent 2" w:uiPriority="50"/>
-    <w:lsdException w:name="Grid Table 6 Colorful Accent 2" w:uiPriority="51"/>
-    <w:lsdException w:name="Grid Table 7 Colorful Accent 2" w:uiPriority="52"/>
-    <w:lsdException w:name="Grid Table 1 Light Accent 3" w:uiPriority="46"/>
-    <w:lsdException w:name="Grid Table 2 Accent 3" w:uiPriority="47"/>
-    <w:lsdException w:name="Grid Table 3 Accent 3" w:uiPriority="48"/>
-    <w:lsdException w:name="Grid Table 4 Accent 3" w:uiPriority="49"/>
-    <w:lsdException w:name="Grid Table 5 Dark Accent 3" w:uiPriority="50"/>
-    <w:lsdException w:name="Grid Table 6 Colorful Accent 3" w:uiPriority="51"/>
-    <w:lsdException w:name="Grid Table 7 Colorful Accent 3" w:uiPriority="52"/>
-    <w:lsdException w:name="Grid Table 1 Light Accent 4" w:uiPriority="46"/>
-    <w:lsdException w:name="Grid Table 2 Accent 4" w:uiPriority="47"/>
-    <w:lsdException w:name="Grid Table 3 Accent 4" w:uiPriority="48"/>
-    <w:lsdException w:name="Grid Table 4 Accent 4" w:uiPriority="49"/>
-    <w:lsdException w:name="Grid Table 5 Dark Accent 4" w:uiPriority="50"/>
-    <w:lsdException w:name="Grid Table 6 Colorful Accent 4" w:uiPriority="51"/>
-    <w:lsdException w:name="Grid Table 7 Colorful Accent 4" w:uiPriority="52"/>
-    <w:lsdException w:name="Grid Table 1 Light Accent 5" w:uiPriority="46"/>
-    <w:lsdException w:name="Grid Table 2 Accent 5" w:uiPriority="47"/>
-    <w:lsdException w:name="Grid Table 3 Accent 5" w:uiPriority="48"/>
-    <w:lsdException w:name="Grid Table 4 Accent 5" w:uiPriority="49"/>
-    <w:lsdException w:name="Grid Table 5 Dark Accent 5" w:uiPriority="50"/>
-    <w:lsdException w:name="Grid Table 6 Colorful Accent 5" w:uiPriority="51"/>
-    <w:lsdException w:name="Grid Table 7 Colorful Accent 5" w:uiPriority="52"/>
-    <w:lsdException w:name="Grid Table 1 Light Accent 6" w:uiPriority="46"/>
-    <w:lsdException w:name="Grid Table 2 Accent 6" w:uiPriority="47"/>
-    <w:lsdException w:name="Grid Table 3 Accent 6" w:uiPriority="48"/>
-    <w:lsdException w:name="Grid Table 4 Accent 6" w:uiPriority="49"/>
-    <w:lsdException w:name="Grid Table 5 Dark Accent 6" w:uiPriority="50"/>
-    <w:lsdException w:name="Grid Table 6 Colorful Accent 6" w:uiPriority="51"/>
-    <w:lsdException w:name="Grid Table 7 Colorful Accent 6" w:uiPriority="52"/>
-    <w:lsdException w:name="List Table 1 Light" w:uiPriority="46"/>
-    <w:lsdException w:name="List Table 2" w:uiPriority="47"/>
-    <w:lsdException w:name="List Table 3" w:uiPriority="48"/>
-    <w:lsdException w:name="List Table 4" w:uiPriority="49"/>
-    <w:lsdException w:name="List Table 5 Dark" w:uiPriority="50"/>
-    <w:lsdException w:name="List Table 6 Colorful" w:uiPriority="51"/>
-    <w:lsdException w:name="List Table 7 Colorful" w:uiPriority="52"/>
-    <w:lsdException w:name="List Table 1 Light Accent 1" w:uiPriority="46"/>
-    <w:lsdException w:name="List Table 2 Accent 1" w:uiPriority="47"/>
-    <w:lsdException w:name="List Table 3 Accent 1" w:uiPriority="48"/>
-    <w:lsdException w:name="List Table 4 Accent 1" w:uiPriority="49"/>
-    <w:lsdException w:name="List Table 5 Dark Accent 1" w:uiPriority="50"/>
-    <w:lsdException w:name="List Table 6 Colorful Accent 1" w:uiPriority="51"/>
-    <w:lsdException w:name="List Table 7 Colorful Accent 1" w:uiPriority="52"/>
-    <w:lsdException w:name="List Table 1 Light Accent 2" w:uiPriority="46"/>
-    <w:lsdException w:name="List Table 2 Accent 2" w:uiPriority="47"/>
-    <w:lsdException w:name="List Table 3 Accent 2" w:uiPriority="48"/>
-    <w:lsdException w:name="List Table 4 Accent 2" w:uiPriority="49"/>
-    <w:lsdException w:name="List Table 5 Dark Accent 2" w:uiPriority="50"/>
-    <w:lsdException w:name="List Table 6 Colorful Accent 2" w:uiPriority="51"/>
-    <w:lsdException w:name="List Table 7 Colorful Accent 2" w:uiPriority="52"/>
-    <w:lsdException w:name="List Table 1 Light Accent 3" w:uiPriority="46"/>
-    <w:lsdException w:name="List Table 2 Accent 3" w:uiPriority="47"/>
-    <w:lsdException w:name="List Table 3 Accent 3" w:uiPriority="48"/>
-    <w:lsdException w:name="List Table 4 Accent 3" w:uiPriority="49"/>
-    <w:lsdException w:name="List Table 5 Dark Accent 3" w:uiPriority="50"/>
-    <w:lsdException w:name="List Table 6 Colorful Accent 3" w:uiPriority="51"/>
-    <w:lsdException w:name="List Table 7 Colorful Accent 3" w:uiPriority="52"/>
-    <w:lsdException w:name="List Table 1 Light Accent 4" w:uiPriority="46"/>
-    <w:lsdException w:name="List Table 2 Accent 4" w:uiPriority="47"/>
-    <w:lsdException w:name="List Table 3 Accent 4" w:uiPriority="48"/>
-    <w:lsdException w:name="List Table 4 Accent 4" w:uiPriority="49"/>
-    <w:lsdException w:name="List Table 5 Dark Accent 4" w:uiPriority="50"/>
-    <w:lsdException w:name="List Table 6 Colorful Accent 4" w:uiPriority="51"/>
-    <w:lsdException w:name="List Table 7 Colorful Accent 4" w:uiPriority="52"/>
-    <w:lsdException w:name="List Table 1 Light Accent 5" w:uiPriority="46"/>
-    <w:lsdException w:name="List Table 2 Accent 5" w:uiPriority="47"/>
-    <w:lsdException w:name="List Table 3 Accent 5" w:uiPriority="48"/>
-    <w:lsdException w:name="List Table 4 Accent 5" w:uiPriority="49"/>
-    <w:lsdException w:name="List Table 5 Dark Accent 5" w:uiPriority="50"/>
-    <w:lsdException w:name="List Table 6 Colorful Accent 5" w:uiPriority="51"/>
-    <w:lsdException w:name="List Table 7 Colorful Accent 5" w:uiPriority="52"/>
-    <w:lsdException w:name="List Table 1 Light Accent 6" w:uiPriority="46"/>
-    <w:lsdException w:name="List Table 2 Accent 6" w:uiPriority="47"/>
-    <w:lsdException w:name="List Table 3 Accent 6" w:uiPriority="48"/>
-    <w:lsdException w:name="List Table 4 Accent 6" w:uiPriority="49"/>
-    <w:lsdException w:name="List Table 5 Dark Accent 6" w:uiPriority="50"/>
-    <w:lsdException w:name="List Table 6 Colorful Accent 6" w:uiPriority="51"/>
-    <w:lsdException w:name="List Table 7 Colorful Accent 6" w:uiPriority="52"/>
-    <w:lsdException w:name="Mention" w:semiHidden="1" w:unhideWhenUsed="1"/>
-    <w:lsdException w:name="Smart Hyperlink" w:semiHidden="1" w:unhideWhenUsed="1"/>
-  </w:latentStyles>
-  <w:style w:type="paragraph" w:default="1" w:styleId="Normal">
-    <w:name w:val="Normal"/>
-    <w:qFormat/>
-  </w:style>
-  <w:style w:type="character" w:default="1" w:styleId="Fuentedeprrafopredeter">
-    <w:name w:val="Default Paragraph Font"/>
-    <w:uiPriority w:val="1"/>
-    <w:semiHidden/>
-    <w:unhideWhenUsed/>
-  </w:style>
-  <w:style w:type="table" w:default="1" w:styleId="Tablanormal">
-    <w:name w:val="Normal Table"/>
-    <w:uiPriority w:val="99"/>
-    <w:semiHidden/>
-    <w:unhideWhenUsed/>
-    <w:tblPr>
-      <w:tblInd w:w="0" w:type="dxa"/>
-      <w:tblCellMar>
-        <w:top w:w="0" w:type="dxa"/>
-        <w:left w:w="108" w:type="dxa"/>
-        <w:bottom w:w="0" w:type="dxa"/>
-        <w:right w:w="108" w:type="dxa"/>
-      </w:tblCellMar>
-    </w:tblPr>
-  </w:style>
-  <w:style w:type="numbering" w:default="1" w:styleId="Sinlista">
-    <w:name w:val="No List"/>
-    <w:uiPriority w:val="99"/>
-    <w:semiHidden/>
-    <w:unhideWhenUsed/>
-  </w:style>
-  <w:style w:type="paragraph" w:customStyle="1" w:styleId="C9AAB0842600DB43999285885CE4B02F">
-    <w:name w:val="C9AAB0842600DB43999285885CE4B02F"/>
-  </w:style>
-  <w:style w:type="paragraph" w:styleId="Listaconnmeros">
-    <w:name w:val="List Number"/>
-    <w:basedOn w:val="Normal"/>
-    <w:uiPriority w:val="10"/>
-    <w:unhideWhenUsed/>
-    <w:qFormat/>
-    <w:pPr>
-      <w:numPr>
-        <w:numId w:val="1"/>
-      </w:numPr>
-      <w:spacing w:after="120" w:line="288" w:lineRule="auto"/>
-    </w:pPr>
-    <w:rPr>
-      <w:rFonts w:eastAsiaTheme="minorHAnsi"/>
-      <w:color w:val="595959" w:themeColor="text1" w:themeTint="A6"/>
-      <w:sz w:val="28"/>
-      <w:szCs w:val="28"/>
-      <w:lang w:val="es-ES" w:eastAsia="ja-JP"/>
-    </w:rPr>
-  </w:style>
-  <w:style w:type="paragraph" w:customStyle="1" w:styleId="A7AF80C33D2FE046AF4F44E357FACCDB">
-    <w:name w:val="A7AF80C33D2FE046AF4F44E357FACCDB"/>
-  </w:style>
-</w:styles>
-</file>
-
-<file path=word/glossary/webSettings.xml><?xml version="1.0" encoding="utf-8"?>
-<w:webSettings xmlns:mc="http://schemas.openxmlformats.org/markup-compatibility/2006" xmlns:r="http://schemas.openxmlformats.org/officeDocument/2006/relationships" xmlns:w="http://schemas.openxmlformats.org/wordprocessingml/2006/main" xmlns:w14="http://schemas.microsoft.com/office/word/2010/wordml" xmlns:w15="http://schemas.microsoft.com/office/word/2012/wordml" mc:Ignorable="w14 w15">
-  <w:allowPNG/>
-  <w:doNotSaveAsSingleFile/>
-  <w:pixelsPerInch w:val="96"/>
-</w:webSettings>
 </file>
 
 <file path=word/theme/theme1.xml><?xml version="1.0" encoding="utf-8"?>
@@ -2855,4 +4127,16 @@
     </a:ext>
   </a:extLst>
 </a:theme>
+</file>
+
+<file path=customXml/item1.xml><?xml version="1.0" encoding="utf-8"?>
+<b:Sources xmlns:b="http://schemas.openxmlformats.org/officeDocument/2006/bibliography" xmlns="http://schemas.openxmlformats.org/officeDocument/2006/bibliography" SelectedStyle="\APASixthEditionOfficeOnline.xsl" StyleName="APA" Version="6"/>
+</file>
+
+<file path=customXml/itemProps1.xml><?xml version="1.0" encoding="utf-8"?>
+<ds:datastoreItem xmlns:ds="http://schemas.openxmlformats.org/officeDocument/2006/customXml" ds:itemID="{A9BCF33F-0033-4D78-AF2D-6AA96D746261}">
+  <ds:schemaRefs>
+    <ds:schemaRef ds:uri="http://schemas.openxmlformats.org/officeDocument/2006/bibliography"/>
+  </ds:schemaRefs>
+</ds:datastoreItem>
 </file>
</xml_diff>